<commit_message>
Redigerede word dokumentet og mere
</commit_message>
<xml_diff>
--- a/Handin2/Aflevering 2.docx
+++ b/Handin2/Aflevering 2.docx
@@ -31,8 +31,6 @@
       <w:r>
         <w:t>est</w:t>
       </w:r>
-      <w:bookmarkStart w:id="0" w:name="_GoBack"/>
-      <w:bookmarkEnd w:id="0"/>
     </w:p>
     <w:p>
       <w:pPr>
@@ -151,7 +149,7 @@
       </w:r>
     </w:p>
     <w:p>
-      <w:hyperlink r:id="rId4" w:history="1">
+      <w:hyperlink r:id="rId5" w:history="1">
         <w:r>
           <w:rPr>
             <w:rStyle w:val="Hyperlink"/>
@@ -187,7 +185,7 @@
           <w:lang w:val="en-US"/>
         </w:rPr>
       </w:pPr>
-      <w:hyperlink r:id="rId5" w:history="1">
+      <w:hyperlink r:id="rId6" w:history="1">
         <w:r>
           <w:rPr>
             <w:rStyle w:val="Hyperlink"/>
@@ -210,6 +208,68 @@
           <w:lang w:val="en-US"/>
         </w:rPr>
       </w:pPr>
+      <w:r>
+        <w:rPr>
+          <w:lang w:val="en-US"/>
+        </w:rPr>
+        <w:br w:type="page"/>
+      </w:r>
+    </w:p>
+    <w:p>
+      <w:pPr>
+        <w:rPr>
+          <w:lang w:val="en-US"/>
+        </w:rPr>
+      </w:pPr>
+      <w:r>
+        <w:rPr>
+          <w:lang w:val="en-US"/>
+        </w:rPr>
+        <w:lastRenderedPageBreak/>
+        <w:t>Errors:</w:t>
+      </w:r>
+    </w:p>
+    <w:p>
+      <w:pPr>
+        <w:pStyle w:val="Listeafsnit"/>
+        <w:numPr>
+          <w:ilvl w:val="0"/>
+          <w:numId w:val="1"/>
+        </w:numPr>
+        <w:rPr>
+          <w:lang w:val="en-US"/>
+        </w:rPr>
+      </w:pPr>
+      <w:proofErr w:type="spellStart"/>
+      <w:r>
+        <w:rPr>
+          <w:lang w:val="en-US"/>
+        </w:rPr>
+        <w:t>CookController</w:t>
+      </w:r>
+      <w:proofErr w:type="spellEnd"/>
+      <w:r>
+        <w:rPr>
+          <w:lang w:val="en-US"/>
+        </w:rPr>
+        <w:t xml:space="preserve"> – </w:t>
+      </w:r>
+      <w:proofErr w:type="spellStart"/>
+      <w:r>
+        <w:rPr>
+          <w:lang w:val="en-US"/>
+        </w:rPr>
+        <w:t>OnTimerTick</w:t>
+      </w:r>
+      <w:proofErr w:type="spellEnd"/>
+      <w:r>
+        <w:rPr>
+          <w:lang w:val="en-US"/>
+        </w:rPr>
+        <w:t>()</w:t>
+      </w:r>
+      <w:bookmarkStart w:id="0" w:name="_GoBack"/>
+      <w:bookmarkEnd w:id="0"/>
     </w:p>
     <w:sectPr>
       <w:pgSz w:w="11906" w:h="16838"/>
@@ -219,6 +279,126 @@
     </w:sectPr>
   </w:body>
 </w:document>
+</file>
+
+<file path=word/numbering.xml><?xml version="1.0" encoding="utf-8"?>
+<w:numbering xmlns:wpc="http://schemas.microsoft.com/office/word/2010/wordprocessingCanvas" xmlns:cx="http://schemas.microsoft.com/office/drawing/2014/chartex" xmlns:cx1="http://schemas.microsoft.com/office/drawing/2015/9/8/chartex" xmlns:cx2="http://schemas.microsoft.com/office/drawing/2015/10/21/chartex" xmlns:cx3="http://schemas.microsoft.com/office/drawing/2016/5/9/chartex" xmlns:cx4="http://schemas.microsoft.com/office/drawing/2016/5/10/chartex" xmlns:cx5="http://schemas.microsoft.com/office/drawing/2016/5/11/chartex" xmlns:cx6="http://schemas.microsoft.com/office/drawing/2016/5/12/chartex" xmlns:cx7="http://schemas.microsoft.com/office/drawing/2016/5/13/chartex" xmlns:cx8="http://schemas.microsoft.com/office/drawing/2016/5/14/chartex" xmlns:mc="http://schemas.openxmlformats.org/markup-compatibility/2006" xmlns:aink="http://schemas.microsoft.com/office/drawing/2016/ink" xmlns:am3d="http://schemas.microsoft.com/office/drawing/2017/model3d" xmlns:o="urn:schemas-microsoft-com:office:office" xmlns:r="http://schemas.openxmlformats.org/officeDocument/2006/relationships" xmlns:m="http://schemas.openxmlformats.org/officeDocument/2006/math" xmlns:v="urn:schemas-microsoft-com:vml" xmlns:wp14="http://schemas.microsoft.com/office/word/2010/wordprocessingDrawing" xmlns:wp="http://schemas.openxmlformats.org/drawingml/2006/wordprocessingDrawing" xmlns:w10="urn:schemas-microsoft-com:office:word" xmlns:w="http://schemas.openxmlformats.org/wordprocessingml/2006/main" xmlns:w14="http://schemas.microsoft.com/office/word/2010/wordml" xmlns:w15="http://schemas.microsoft.com/office/word/2012/wordml" xmlns:w16cid="http://schemas.microsoft.com/office/word/2016/wordml/cid" xmlns:w16se="http://schemas.microsoft.com/office/word/2015/wordml/symex" xmlns:wpg="http://schemas.microsoft.com/office/word/2010/wordprocessingGroup" xmlns:wpi="http://schemas.microsoft.com/office/word/2010/wordprocessingInk" xmlns:wne="http://schemas.microsoft.com/office/word/2006/wordml" xmlns:wps="http://schemas.microsoft.com/office/word/2010/wordprocessingShape" mc:Ignorable="w14 w15 w16se w16cid wp14">
+  <w:abstractNum w:abstractNumId="0" w15:restartNumberingAfterBreak="0">
+    <w:nsid w:val="14AC4847"/>
+    <w:multiLevelType w:val="hybridMultilevel"/>
+    <w:tmpl w:val="31AA8E0A"/>
+    <w:lvl w:ilvl="0" w:tplc="F1840A86">
+      <w:numFmt w:val="bullet"/>
+      <w:lvlText w:val="-"/>
+      <w:lvlJc w:val="left"/>
+      <w:pPr>
+        <w:ind w:left="720" w:hanging="360"/>
+      </w:pPr>
+      <w:rPr>
+        <w:rFonts w:ascii="Calibri" w:eastAsiaTheme="minorHAnsi" w:hAnsi="Calibri" w:cs="Calibri" w:hint="default"/>
+      </w:rPr>
+    </w:lvl>
+    <w:lvl w:ilvl="1" w:tplc="04060003" w:tentative="1">
+      <w:start w:val="1"/>
+      <w:numFmt w:val="bullet"/>
+      <w:lvlText w:val="o"/>
+      <w:lvlJc w:val="left"/>
+      <w:pPr>
+        <w:ind w:left="1440" w:hanging="360"/>
+      </w:pPr>
+      <w:rPr>
+        <w:rFonts w:ascii="Courier New" w:hAnsi="Courier New" w:cs="Courier New" w:hint="default"/>
+      </w:rPr>
+    </w:lvl>
+    <w:lvl w:ilvl="2" w:tplc="04060005" w:tentative="1">
+      <w:start w:val="1"/>
+      <w:numFmt w:val="bullet"/>
+      <w:lvlText w:val=""/>
+      <w:lvlJc w:val="left"/>
+      <w:pPr>
+        <w:ind w:left="2160" w:hanging="360"/>
+      </w:pPr>
+      <w:rPr>
+        <w:rFonts w:ascii="Wingdings" w:hAnsi="Wingdings" w:hint="default"/>
+      </w:rPr>
+    </w:lvl>
+    <w:lvl w:ilvl="3" w:tplc="04060001" w:tentative="1">
+      <w:start w:val="1"/>
+      <w:numFmt w:val="bullet"/>
+      <w:lvlText w:val=""/>
+      <w:lvlJc w:val="left"/>
+      <w:pPr>
+        <w:ind w:left="2880" w:hanging="360"/>
+      </w:pPr>
+      <w:rPr>
+        <w:rFonts w:ascii="Symbol" w:hAnsi="Symbol" w:hint="default"/>
+      </w:rPr>
+    </w:lvl>
+    <w:lvl w:ilvl="4" w:tplc="04060003" w:tentative="1">
+      <w:start w:val="1"/>
+      <w:numFmt w:val="bullet"/>
+      <w:lvlText w:val="o"/>
+      <w:lvlJc w:val="left"/>
+      <w:pPr>
+        <w:ind w:left="3600" w:hanging="360"/>
+      </w:pPr>
+      <w:rPr>
+        <w:rFonts w:ascii="Courier New" w:hAnsi="Courier New" w:cs="Courier New" w:hint="default"/>
+      </w:rPr>
+    </w:lvl>
+    <w:lvl w:ilvl="5" w:tplc="04060005" w:tentative="1">
+      <w:start w:val="1"/>
+      <w:numFmt w:val="bullet"/>
+      <w:lvlText w:val=""/>
+      <w:lvlJc w:val="left"/>
+      <w:pPr>
+        <w:ind w:left="4320" w:hanging="360"/>
+      </w:pPr>
+      <w:rPr>
+        <w:rFonts w:ascii="Wingdings" w:hAnsi="Wingdings" w:hint="default"/>
+      </w:rPr>
+    </w:lvl>
+    <w:lvl w:ilvl="6" w:tplc="04060001" w:tentative="1">
+      <w:start w:val="1"/>
+      <w:numFmt w:val="bullet"/>
+      <w:lvlText w:val=""/>
+      <w:lvlJc w:val="left"/>
+      <w:pPr>
+        <w:ind w:left="5040" w:hanging="360"/>
+      </w:pPr>
+      <w:rPr>
+        <w:rFonts w:ascii="Symbol" w:hAnsi="Symbol" w:hint="default"/>
+      </w:rPr>
+    </w:lvl>
+    <w:lvl w:ilvl="7" w:tplc="04060003" w:tentative="1">
+      <w:start w:val="1"/>
+      <w:numFmt w:val="bullet"/>
+      <w:lvlText w:val="o"/>
+      <w:lvlJc w:val="left"/>
+      <w:pPr>
+        <w:ind w:left="5760" w:hanging="360"/>
+      </w:pPr>
+      <w:rPr>
+        <w:rFonts w:ascii="Courier New" w:hAnsi="Courier New" w:cs="Courier New" w:hint="default"/>
+      </w:rPr>
+    </w:lvl>
+    <w:lvl w:ilvl="8" w:tplc="04060005" w:tentative="1">
+      <w:start w:val="1"/>
+      <w:numFmt w:val="bullet"/>
+      <w:lvlText w:val=""/>
+      <w:lvlJc w:val="left"/>
+      <w:pPr>
+        <w:ind w:left="6480" w:hanging="360"/>
+      </w:pPr>
+      <w:rPr>
+        <w:rFonts w:ascii="Wingdings" w:hAnsi="Wingdings" w:hint="default"/>
+      </w:rPr>
+    </w:lvl>
+  </w:abstractNum>
+  <w:num w:numId="1">
+    <w:abstractNumId w:val="0"/>
+  </w:num>
+</w:numbering>
 </file>
 
 <file path=word/styles.xml><?xml version="1.0" encoding="utf-8"?>
@@ -344,6 +524,7 @@
     <w:lsdException w:name="HTML Sample" w:semiHidden="1" w:unhideWhenUsed="1"/>
     <w:lsdException w:name="HTML Typewriter" w:semiHidden="1" w:unhideWhenUsed="1"/>
     <w:lsdException w:name="HTML Variable" w:semiHidden="1" w:unhideWhenUsed="1"/>
+    <w:lsdException w:name="Normal Table" w:semiHidden="1" w:unhideWhenUsed="1"/>
     <w:lsdException w:name="annotation subject" w:semiHidden="1" w:unhideWhenUsed="1"/>
     <w:lsdException w:name="No List" w:semiHidden="1" w:unhideWhenUsed="1"/>
     <w:lsdException w:name="Outline List 1" w:semiHidden="1" w:unhideWhenUsed="1"/>
@@ -390,8 +571,10 @@
     <w:lsdException w:name="Table Subtle 2" w:semiHidden="1" w:unhideWhenUsed="1"/>
     <w:lsdException w:name="Table Web 1" w:semiHidden="1" w:unhideWhenUsed="1"/>
     <w:lsdException w:name="Table Web 2" w:semiHidden="1" w:unhideWhenUsed="1"/>
+    <w:lsdException w:name="Table Web 3" w:semiHidden="1" w:unhideWhenUsed="1"/>
     <w:lsdException w:name="Balloon Text" w:semiHidden="1" w:unhideWhenUsed="1"/>
     <w:lsdException w:name="Table Grid" w:uiPriority="39"/>
+    <w:lsdException w:name="Table Theme" w:semiHidden="1" w:unhideWhenUsed="1"/>
     <w:lsdException w:name="Placeholder Text" w:semiHidden="1"/>
     <w:lsdException w:name="No Spacing" w:uiPriority="1" w:qFormat="1"/>
     <w:lsdException w:name="Light Shading" w:uiPriority="60"/>
@@ -720,6 +903,17 @@
       <w:shd w:val="clear" w:color="auto" w:fill="E6E6E6"/>
     </w:rPr>
   </w:style>
+  <w:style w:type="paragraph" w:styleId="Listeafsnit">
+    <w:name w:val="List Paragraph"/>
+    <w:basedOn w:val="Normal"/>
+    <w:uiPriority w:val="34"/>
+    <w:qFormat/>
+    <w:rsid w:val="00B917C9"/>
+    <w:pPr>
+      <w:ind w:left="720"/>
+      <w:contextualSpacing/>
+    </w:pPr>
+  </w:style>
 </w:styles>
 </file>
 

</xml_diff>

<commit_message>
Finpudsede navne og fjernede udkommenteret kode i integrationstest
</commit_message>
<xml_diff>
--- a/Handin2/Aflevering 2.docx
+++ b/Handin2/Aflevering 2.docx
@@ -216,17 +216,1663 @@
       </w:r>
     </w:p>
     <w:p>
+      <w:r>
+        <w:lastRenderedPageBreak/>
+        <w:t xml:space="preserve">På figur 1 ses </w:t>
+      </w:r>
+      <w:r>
+        <w:t xml:space="preserve">det </w:t>
+      </w:r>
+      <w:proofErr w:type="spellStart"/>
+      <w:r>
+        <w:t>dependency</w:t>
+      </w:r>
+      <w:proofErr w:type="spellEnd"/>
+      <w:r>
+        <w:t xml:space="preserve"> </w:t>
+      </w:r>
+      <w:proofErr w:type="spellStart"/>
+      <w:r>
+        <w:t>tree</w:t>
+      </w:r>
+      <w:proofErr w:type="spellEnd"/>
+      <w:r>
+        <w:t>, der er blevet brugt til at lave integrationstestene.</w:t>
+      </w:r>
+      <w:r>
+        <w:t xml:space="preserve"> Testene er lavet med </w:t>
+      </w:r>
+      <w:proofErr w:type="spellStart"/>
+      <w:r>
+        <w:t>bottom</w:t>
+      </w:r>
+      <w:proofErr w:type="spellEnd"/>
+      <w:r>
+        <w:t>-up integration, da det gav mest mening at brug</w:t>
+      </w:r>
+      <w:r>
+        <w:t xml:space="preserve">e, da de </w:t>
+      </w:r>
+      <w:r>
+        <w:t>klasser</w:t>
+      </w:r>
+      <w:r>
+        <w:t xml:space="preserve"> nederst i </w:t>
+      </w:r>
+      <w:proofErr w:type="spellStart"/>
+      <w:r>
+        <w:t>depen</w:t>
+      </w:r>
+      <w:r>
+        <w:t>dency</w:t>
+      </w:r>
+      <w:proofErr w:type="spellEnd"/>
+      <w:r>
+        <w:t xml:space="preserve">-træet, altså dem med få afhængigheder, </w:t>
+      </w:r>
+      <w:r>
+        <w:t>skulle bruges for at teste de klasser længere oppe</w:t>
+      </w:r>
+      <w:r>
+        <w:t>.</w:t>
+      </w:r>
+      <w:r>
+        <w:t xml:space="preserve"> </w:t>
+      </w:r>
+    </w:p>
+    <w:p>
+      <w:pPr>
+        <w:keepNext/>
+      </w:pPr>
+      <w:r>
+        <w:rPr>
+          <w:noProof/>
+        </w:rPr>
+        <w:drawing>
+          <wp:inline distT="0" distB="0" distL="0" distR="0" wp14:anchorId="2B822959" wp14:editId="169FE3CF">
+            <wp:extent cx="4314825" cy="4514850"/>
+            <wp:effectExtent l="0" t="0" r="9525" b="0"/>
+            <wp:docPr id="1" name="Billede 1"/>
+            <wp:cNvGraphicFramePr>
+              <a:graphicFrameLocks xmlns:a="http://schemas.openxmlformats.org/drawingml/2006/main" noChangeAspect="1"/>
+            </wp:cNvGraphicFramePr>
+            <a:graphic xmlns:a="http://schemas.openxmlformats.org/drawingml/2006/main">
+              <a:graphicData uri="http://schemas.openxmlformats.org/drawingml/2006/picture">
+                <pic:pic xmlns:pic="http://schemas.openxmlformats.org/drawingml/2006/picture">
+                  <pic:nvPicPr>
+                    <pic:cNvPr id="1" name=""/>
+                    <pic:cNvPicPr/>
+                  </pic:nvPicPr>
+                  <pic:blipFill>
+                    <a:blip r:embed="rId7"/>
+                    <a:stretch>
+                      <a:fillRect/>
+                    </a:stretch>
+                  </pic:blipFill>
+                  <pic:spPr>
+                    <a:xfrm>
+                      <a:off x="0" y="0"/>
+                      <a:ext cx="4314825" cy="4514850"/>
+                    </a:xfrm>
+                    <a:prstGeom prst="rect">
+                      <a:avLst/>
+                    </a:prstGeom>
+                  </pic:spPr>
+                </pic:pic>
+              </a:graphicData>
+            </a:graphic>
+          </wp:inline>
+        </w:drawing>
+      </w:r>
+    </w:p>
+    <w:p>
+      <w:pPr>
+        <w:pStyle w:val="Billedtekst"/>
+      </w:pPr>
+      <w:r>
+        <w:t xml:space="preserve">Figur </w:t>
+      </w:r>
+      <w:fldSimple w:instr=" SEQ Figur \* ARABIC ">
+        <w:r>
+          <w:rPr>
+            <w:noProof/>
+          </w:rPr>
+          <w:t>1</w:t>
+        </w:r>
+      </w:fldSimple>
+      <w:r>
+        <w:t xml:space="preserve">: </w:t>
+      </w:r>
+      <w:proofErr w:type="spellStart"/>
+      <w:r>
+        <w:t>Dependency</w:t>
+      </w:r>
+      <w:proofErr w:type="spellEnd"/>
+      <w:r>
+        <w:t xml:space="preserve"> Tree</w:t>
+      </w:r>
+    </w:p>
+    <w:p>
+      <w:r>
+        <w:t>På Tabel 1 ses en tabel over hvilke klasser der blev brugt i de forskellige trin.</w:t>
+      </w:r>
+    </w:p>
+    <w:p>
+      <w:r>
+        <w:t xml:space="preserve">D: </w:t>
+      </w:r>
+      <w:r>
+        <w:t>Dette modul er inkluderet, og den der er drevet</w:t>
+      </w:r>
+      <w:r>
+        <w:t xml:space="preserve"> </w:t>
+      </w:r>
+      <w:r>
+        <w:br/>
+        <w:t>X: Dette modul er inkluderet</w:t>
+      </w:r>
+    </w:p>
+    <w:p>
+      <w:r>
+        <w:br w:type="page"/>
+      </w:r>
+    </w:p>
+    <w:p>
+      <w:r>
+        <w:lastRenderedPageBreak/>
+        <w:t xml:space="preserve">S: Dette modul er </w:t>
+      </w:r>
+      <w:proofErr w:type="spellStart"/>
+      <w:r>
+        <w:t>stubbed</w:t>
+      </w:r>
+      <w:proofErr w:type="spellEnd"/>
+      <w:r>
+        <w:t xml:space="preserve"> eller </w:t>
+      </w:r>
+      <w:proofErr w:type="spellStart"/>
+      <w:r>
+        <w:t>mocked</w:t>
+      </w:r>
+      <w:proofErr w:type="spellEnd"/>
+    </w:p>
+    <w:tbl>
+      <w:tblPr>
+        <w:tblStyle w:val="Tabel-Gitter"/>
+        <w:tblW w:w="0" w:type="auto"/>
+        <w:tblLook w:val="04A0" w:firstRow="1" w:lastRow="0" w:firstColumn="1" w:lastColumn="0" w:noHBand="0" w:noVBand="1"/>
+      </w:tblPr>
+      <w:tblGrid>
+        <w:gridCol w:w="917"/>
+        <w:gridCol w:w="948"/>
+        <w:gridCol w:w="949"/>
+        <w:gridCol w:w="949"/>
+        <w:gridCol w:w="922"/>
+        <w:gridCol w:w="1119"/>
+        <w:gridCol w:w="933"/>
+        <w:gridCol w:w="1022"/>
+        <w:gridCol w:w="946"/>
+        <w:gridCol w:w="923"/>
+      </w:tblGrid>
+      <w:tr>
+        <w:tc>
+          <w:tcPr>
+            <w:tcW w:w="962" w:type="dxa"/>
+          </w:tcPr>
+          <w:p>
+            <w:pPr>
+              <w:rPr>
+                <w:lang w:val="en-US"/>
+              </w:rPr>
+            </w:pPr>
+            <w:r>
+              <w:rPr>
+                <w:lang w:val="en-US"/>
+              </w:rPr>
+              <w:t>Step #</w:t>
+            </w:r>
+          </w:p>
+        </w:tc>
+        <w:tc>
+          <w:tcPr>
+            <w:tcW w:w="962" w:type="dxa"/>
+          </w:tcPr>
+          <w:p>
+            <w:pPr>
+              <w:rPr>
+                <w:lang w:val="en-US"/>
+              </w:rPr>
+            </w:pPr>
+            <w:r>
+              <w:rPr>
+                <w:lang w:val="en-US"/>
+              </w:rPr>
+              <w:t>Output</w:t>
+            </w:r>
+          </w:p>
+        </w:tc>
+        <w:tc>
+          <w:tcPr>
+            <w:tcW w:w="963" w:type="dxa"/>
+          </w:tcPr>
+          <w:p>
+            <w:pPr>
+              <w:rPr>
+                <w:lang w:val="en-US"/>
+              </w:rPr>
+            </w:pPr>
+            <w:r>
+              <w:rPr>
+                <w:lang w:val="en-US"/>
+              </w:rPr>
+              <w:t>Display</w:t>
+            </w:r>
+          </w:p>
+        </w:tc>
+        <w:tc>
+          <w:tcPr>
+            <w:tcW w:w="963" w:type="dxa"/>
+          </w:tcPr>
+          <w:p>
+            <w:pPr>
+              <w:rPr>
+                <w:lang w:val="en-US"/>
+              </w:rPr>
+            </w:pPr>
+            <w:r>
+              <w:rPr>
+                <w:lang w:val="en-US"/>
+              </w:rPr>
+              <w:t>Power</w:t>
+            </w:r>
+            <w:r>
+              <w:rPr>
+                <w:lang w:val="en-US"/>
+              </w:rPr>
+              <w:t>-</w:t>
+            </w:r>
+            <w:r>
+              <w:rPr>
+                <w:lang w:val="en-US"/>
+              </w:rPr>
+              <w:t>Tube</w:t>
+            </w:r>
+          </w:p>
+        </w:tc>
+        <w:tc>
+          <w:tcPr>
+            <w:tcW w:w="963" w:type="dxa"/>
+          </w:tcPr>
+          <w:p>
+            <w:pPr>
+              <w:rPr>
+                <w:lang w:val="en-US"/>
+              </w:rPr>
+            </w:pPr>
+            <w:r>
+              <w:rPr>
+                <w:lang w:val="en-US"/>
+              </w:rPr>
+              <w:t>Light</w:t>
+            </w:r>
+          </w:p>
+        </w:tc>
+        <w:tc>
+          <w:tcPr>
+            <w:tcW w:w="963" w:type="dxa"/>
+          </w:tcPr>
+          <w:p>
+            <w:pPr>
+              <w:rPr>
+                <w:lang w:val="en-US"/>
+              </w:rPr>
+            </w:pPr>
+            <w:r>
+              <w:rPr>
+                <w:lang w:val="en-US"/>
+              </w:rPr>
+              <w:t>Cook</w:t>
+            </w:r>
+            <w:r>
+              <w:rPr>
+                <w:lang w:val="en-US"/>
+              </w:rPr>
+              <w:t>-</w:t>
+            </w:r>
+            <w:r>
+              <w:rPr>
+                <w:lang w:val="en-US"/>
+              </w:rPr>
+              <w:t>Controller</w:t>
+            </w:r>
+          </w:p>
+        </w:tc>
+        <w:tc>
+          <w:tcPr>
+            <w:tcW w:w="963" w:type="dxa"/>
+          </w:tcPr>
+          <w:p>
+            <w:pPr>
+              <w:rPr>
+                <w:lang w:val="en-US"/>
+              </w:rPr>
+            </w:pPr>
+            <w:r>
+              <w:rPr>
+                <w:lang w:val="en-US"/>
+              </w:rPr>
+              <w:t>Timer</w:t>
+            </w:r>
+          </w:p>
+        </w:tc>
+        <w:tc>
+          <w:tcPr>
+            <w:tcW w:w="963" w:type="dxa"/>
+          </w:tcPr>
+          <w:p>
+            <w:pPr>
+              <w:rPr>
+                <w:lang w:val="en-US"/>
+              </w:rPr>
+            </w:pPr>
+            <w:r>
+              <w:rPr>
+                <w:lang w:val="en-US"/>
+              </w:rPr>
+              <w:t>User</w:t>
+            </w:r>
+            <w:r>
+              <w:rPr>
+                <w:lang w:val="en-US"/>
+              </w:rPr>
+              <w:t>-</w:t>
+            </w:r>
+            <w:r>
+              <w:rPr>
+                <w:lang w:val="en-US"/>
+              </w:rPr>
+              <w:t>Interface</w:t>
+            </w:r>
+          </w:p>
+        </w:tc>
+        <w:tc>
+          <w:tcPr>
+            <w:tcW w:w="963" w:type="dxa"/>
+          </w:tcPr>
+          <w:p>
+            <w:pPr>
+              <w:rPr>
+                <w:lang w:val="en-US"/>
+              </w:rPr>
+            </w:pPr>
+            <w:r>
+              <w:rPr>
+                <w:lang w:val="en-US"/>
+              </w:rPr>
+              <w:t>Button</w:t>
+            </w:r>
+          </w:p>
+        </w:tc>
+        <w:tc>
+          <w:tcPr>
+            <w:tcW w:w="963" w:type="dxa"/>
+          </w:tcPr>
+          <w:p>
+            <w:pPr>
+              <w:rPr>
+                <w:lang w:val="en-US"/>
+              </w:rPr>
+            </w:pPr>
+            <w:r>
+              <w:rPr>
+                <w:lang w:val="en-US"/>
+              </w:rPr>
+              <w:t>Door</w:t>
+            </w:r>
+          </w:p>
+        </w:tc>
+      </w:tr>
+      <w:tr>
+        <w:tc>
+          <w:tcPr>
+            <w:tcW w:w="962" w:type="dxa"/>
+          </w:tcPr>
+          <w:p>
+            <w:pPr>
+              <w:rPr>
+                <w:lang w:val="en-US"/>
+              </w:rPr>
+            </w:pPr>
+            <w:r>
+              <w:rPr>
+                <w:lang w:val="en-US"/>
+              </w:rPr>
+              <w:t>1</w:t>
+            </w:r>
+          </w:p>
+        </w:tc>
+        <w:tc>
+          <w:tcPr>
+            <w:tcW w:w="962" w:type="dxa"/>
+          </w:tcPr>
+          <w:p>
+            <w:pPr>
+              <w:rPr>
+                <w:lang w:val="en-US"/>
+              </w:rPr>
+            </w:pPr>
+            <w:r>
+              <w:rPr>
+                <w:lang w:val="en-US"/>
+              </w:rPr>
+              <w:t>S</w:t>
+            </w:r>
+          </w:p>
+        </w:tc>
+        <w:tc>
+          <w:tcPr>
+            <w:tcW w:w="963" w:type="dxa"/>
+          </w:tcPr>
+          <w:p>
+            <w:pPr>
+              <w:rPr>
+                <w:lang w:val="en-US"/>
+              </w:rPr>
+            </w:pPr>
+            <w:r>
+              <w:rPr>
+                <w:lang w:val="en-US"/>
+              </w:rPr>
+              <w:t>D</w:t>
+            </w:r>
+          </w:p>
+        </w:tc>
+        <w:tc>
+          <w:tcPr>
+            <w:tcW w:w="963" w:type="dxa"/>
+          </w:tcPr>
+          <w:p>
+            <w:pPr>
+              <w:rPr>
+                <w:lang w:val="en-US"/>
+              </w:rPr>
+            </w:pPr>
+          </w:p>
+        </w:tc>
+        <w:tc>
+          <w:tcPr>
+            <w:tcW w:w="963" w:type="dxa"/>
+          </w:tcPr>
+          <w:p>
+            <w:pPr>
+              <w:rPr>
+                <w:lang w:val="en-US"/>
+              </w:rPr>
+            </w:pPr>
+          </w:p>
+        </w:tc>
+        <w:tc>
+          <w:tcPr>
+            <w:tcW w:w="963" w:type="dxa"/>
+          </w:tcPr>
+          <w:p>
+            <w:pPr>
+              <w:rPr>
+                <w:lang w:val="en-US"/>
+              </w:rPr>
+            </w:pPr>
+          </w:p>
+        </w:tc>
+        <w:tc>
+          <w:tcPr>
+            <w:tcW w:w="963" w:type="dxa"/>
+          </w:tcPr>
+          <w:p>
+            <w:pPr>
+              <w:rPr>
+                <w:lang w:val="en-US"/>
+              </w:rPr>
+            </w:pPr>
+          </w:p>
+        </w:tc>
+        <w:tc>
+          <w:tcPr>
+            <w:tcW w:w="963" w:type="dxa"/>
+          </w:tcPr>
+          <w:p>
+            <w:pPr>
+              <w:rPr>
+                <w:lang w:val="en-US"/>
+              </w:rPr>
+            </w:pPr>
+          </w:p>
+        </w:tc>
+        <w:tc>
+          <w:tcPr>
+            <w:tcW w:w="963" w:type="dxa"/>
+          </w:tcPr>
+          <w:p>
+            <w:pPr>
+              <w:rPr>
+                <w:lang w:val="en-US"/>
+              </w:rPr>
+            </w:pPr>
+          </w:p>
+        </w:tc>
+        <w:tc>
+          <w:tcPr>
+            <w:tcW w:w="963" w:type="dxa"/>
+          </w:tcPr>
+          <w:p>
+            <w:pPr>
+              <w:rPr>
+                <w:lang w:val="en-US"/>
+              </w:rPr>
+            </w:pPr>
+          </w:p>
+        </w:tc>
+      </w:tr>
+      <w:tr>
+        <w:tc>
+          <w:tcPr>
+            <w:tcW w:w="962" w:type="dxa"/>
+          </w:tcPr>
+          <w:p>
+            <w:pPr>
+              <w:rPr>
+                <w:lang w:val="en-US"/>
+              </w:rPr>
+            </w:pPr>
+            <w:r>
+              <w:rPr>
+                <w:lang w:val="en-US"/>
+              </w:rPr>
+              <w:t>2</w:t>
+            </w:r>
+          </w:p>
+        </w:tc>
+        <w:tc>
+          <w:tcPr>
+            <w:tcW w:w="962" w:type="dxa"/>
+          </w:tcPr>
+          <w:p>
+            <w:pPr>
+              <w:rPr>
+                <w:lang w:val="en-US"/>
+              </w:rPr>
+            </w:pPr>
+            <w:r>
+              <w:rPr>
+                <w:lang w:val="en-US"/>
+              </w:rPr>
+              <w:t>S</w:t>
+            </w:r>
+          </w:p>
+        </w:tc>
+        <w:tc>
+          <w:tcPr>
+            <w:tcW w:w="963" w:type="dxa"/>
+          </w:tcPr>
+          <w:p>
+            <w:pPr>
+              <w:rPr>
+                <w:lang w:val="en-US"/>
+              </w:rPr>
+            </w:pPr>
+          </w:p>
+        </w:tc>
+        <w:tc>
+          <w:tcPr>
+            <w:tcW w:w="963" w:type="dxa"/>
+          </w:tcPr>
+          <w:p>
+            <w:pPr>
+              <w:rPr>
+                <w:lang w:val="en-US"/>
+              </w:rPr>
+            </w:pPr>
+            <w:r>
+              <w:rPr>
+                <w:lang w:val="en-US"/>
+              </w:rPr>
+              <w:t>D</w:t>
+            </w:r>
+          </w:p>
+        </w:tc>
+        <w:tc>
+          <w:tcPr>
+            <w:tcW w:w="963" w:type="dxa"/>
+          </w:tcPr>
+          <w:p>
+            <w:pPr>
+              <w:rPr>
+                <w:lang w:val="en-US"/>
+              </w:rPr>
+            </w:pPr>
+          </w:p>
+        </w:tc>
+        <w:tc>
+          <w:tcPr>
+            <w:tcW w:w="963" w:type="dxa"/>
+          </w:tcPr>
+          <w:p>
+            <w:pPr>
+              <w:rPr>
+                <w:lang w:val="en-US"/>
+              </w:rPr>
+            </w:pPr>
+          </w:p>
+        </w:tc>
+        <w:tc>
+          <w:tcPr>
+            <w:tcW w:w="963" w:type="dxa"/>
+          </w:tcPr>
+          <w:p>
+            <w:pPr>
+              <w:rPr>
+                <w:lang w:val="en-US"/>
+              </w:rPr>
+            </w:pPr>
+          </w:p>
+        </w:tc>
+        <w:tc>
+          <w:tcPr>
+            <w:tcW w:w="963" w:type="dxa"/>
+          </w:tcPr>
+          <w:p>
+            <w:pPr>
+              <w:rPr>
+                <w:lang w:val="en-US"/>
+              </w:rPr>
+            </w:pPr>
+          </w:p>
+        </w:tc>
+        <w:tc>
+          <w:tcPr>
+            <w:tcW w:w="963" w:type="dxa"/>
+          </w:tcPr>
+          <w:p>
+            <w:pPr>
+              <w:rPr>
+                <w:lang w:val="en-US"/>
+              </w:rPr>
+            </w:pPr>
+          </w:p>
+        </w:tc>
+        <w:tc>
+          <w:tcPr>
+            <w:tcW w:w="963" w:type="dxa"/>
+          </w:tcPr>
+          <w:p>
+            <w:pPr>
+              <w:rPr>
+                <w:lang w:val="en-US"/>
+              </w:rPr>
+            </w:pPr>
+          </w:p>
+        </w:tc>
+      </w:tr>
+      <w:tr>
+        <w:tc>
+          <w:tcPr>
+            <w:tcW w:w="962" w:type="dxa"/>
+          </w:tcPr>
+          <w:p>
+            <w:pPr>
+              <w:rPr>
+                <w:lang w:val="en-US"/>
+              </w:rPr>
+            </w:pPr>
+            <w:r>
+              <w:rPr>
+                <w:lang w:val="en-US"/>
+              </w:rPr>
+              <w:t>3</w:t>
+            </w:r>
+          </w:p>
+        </w:tc>
+        <w:tc>
+          <w:tcPr>
+            <w:tcW w:w="962" w:type="dxa"/>
+          </w:tcPr>
+          <w:p>
+            <w:pPr>
+              <w:rPr>
+                <w:lang w:val="en-US"/>
+              </w:rPr>
+            </w:pPr>
+            <w:r>
+              <w:rPr>
+                <w:lang w:val="en-US"/>
+              </w:rPr>
+              <w:t>S</w:t>
+            </w:r>
+          </w:p>
+        </w:tc>
+        <w:tc>
+          <w:tcPr>
+            <w:tcW w:w="963" w:type="dxa"/>
+          </w:tcPr>
+          <w:p>
+            <w:pPr>
+              <w:rPr>
+                <w:lang w:val="en-US"/>
+              </w:rPr>
+            </w:pPr>
+          </w:p>
+        </w:tc>
+        <w:tc>
+          <w:tcPr>
+            <w:tcW w:w="963" w:type="dxa"/>
+          </w:tcPr>
+          <w:p>
+            <w:pPr>
+              <w:rPr>
+                <w:lang w:val="en-US"/>
+              </w:rPr>
+            </w:pPr>
+          </w:p>
+        </w:tc>
+        <w:tc>
+          <w:tcPr>
+            <w:tcW w:w="963" w:type="dxa"/>
+          </w:tcPr>
+          <w:p>
+            <w:pPr>
+              <w:rPr>
+                <w:lang w:val="en-US"/>
+              </w:rPr>
+            </w:pPr>
+            <w:r>
+              <w:rPr>
+                <w:lang w:val="en-US"/>
+              </w:rPr>
+              <w:t>D</w:t>
+            </w:r>
+          </w:p>
+        </w:tc>
+        <w:tc>
+          <w:tcPr>
+            <w:tcW w:w="963" w:type="dxa"/>
+          </w:tcPr>
+          <w:p>
+            <w:pPr>
+              <w:rPr>
+                <w:lang w:val="en-US"/>
+              </w:rPr>
+            </w:pPr>
+          </w:p>
+        </w:tc>
+        <w:tc>
+          <w:tcPr>
+            <w:tcW w:w="963" w:type="dxa"/>
+          </w:tcPr>
+          <w:p>
+            <w:pPr>
+              <w:rPr>
+                <w:lang w:val="en-US"/>
+              </w:rPr>
+            </w:pPr>
+          </w:p>
+        </w:tc>
+        <w:tc>
+          <w:tcPr>
+            <w:tcW w:w="963" w:type="dxa"/>
+          </w:tcPr>
+          <w:p>
+            <w:pPr>
+              <w:rPr>
+                <w:lang w:val="en-US"/>
+              </w:rPr>
+            </w:pPr>
+          </w:p>
+        </w:tc>
+        <w:tc>
+          <w:tcPr>
+            <w:tcW w:w="963" w:type="dxa"/>
+          </w:tcPr>
+          <w:p>
+            <w:pPr>
+              <w:rPr>
+                <w:lang w:val="en-US"/>
+              </w:rPr>
+            </w:pPr>
+          </w:p>
+        </w:tc>
+        <w:tc>
+          <w:tcPr>
+            <w:tcW w:w="963" w:type="dxa"/>
+          </w:tcPr>
+          <w:p>
+            <w:pPr>
+              <w:rPr>
+                <w:lang w:val="en-US"/>
+              </w:rPr>
+            </w:pPr>
+          </w:p>
+        </w:tc>
+      </w:tr>
+      <w:tr>
+        <w:tc>
+          <w:tcPr>
+            <w:tcW w:w="962" w:type="dxa"/>
+          </w:tcPr>
+          <w:p>
+            <w:pPr>
+              <w:rPr>
+                <w:lang w:val="en-US"/>
+              </w:rPr>
+            </w:pPr>
+            <w:r>
+              <w:rPr>
+                <w:lang w:val="en-US"/>
+              </w:rPr>
+              <w:t>4</w:t>
+            </w:r>
+          </w:p>
+        </w:tc>
+        <w:tc>
+          <w:tcPr>
+            <w:tcW w:w="962" w:type="dxa"/>
+          </w:tcPr>
+          <w:p>
+            <w:pPr>
+              <w:rPr>
+                <w:lang w:val="en-US"/>
+              </w:rPr>
+            </w:pPr>
+          </w:p>
+        </w:tc>
+        <w:tc>
+          <w:tcPr>
+            <w:tcW w:w="963" w:type="dxa"/>
+          </w:tcPr>
+          <w:p>
+            <w:pPr>
+              <w:rPr>
+                <w:lang w:val="en-US"/>
+              </w:rPr>
+            </w:pPr>
+            <w:r>
+              <w:rPr>
+                <w:lang w:val="en-US"/>
+              </w:rPr>
+              <w:t>S</w:t>
+            </w:r>
+          </w:p>
+        </w:tc>
+        <w:tc>
+          <w:tcPr>
+            <w:tcW w:w="963" w:type="dxa"/>
+          </w:tcPr>
+          <w:p>
+            <w:pPr>
+              <w:rPr>
+                <w:lang w:val="en-US"/>
+              </w:rPr>
+            </w:pPr>
+            <w:r>
+              <w:rPr>
+                <w:lang w:val="en-US"/>
+              </w:rPr>
+              <w:t>S</w:t>
+            </w:r>
+          </w:p>
+        </w:tc>
+        <w:tc>
+          <w:tcPr>
+            <w:tcW w:w="963" w:type="dxa"/>
+          </w:tcPr>
+          <w:p>
+            <w:pPr>
+              <w:rPr>
+                <w:lang w:val="en-US"/>
+              </w:rPr>
+            </w:pPr>
+          </w:p>
+        </w:tc>
+        <w:tc>
+          <w:tcPr>
+            <w:tcW w:w="963" w:type="dxa"/>
+          </w:tcPr>
+          <w:p>
+            <w:pPr>
+              <w:rPr>
+                <w:lang w:val="en-US"/>
+              </w:rPr>
+            </w:pPr>
+            <w:r>
+              <w:rPr>
+                <w:lang w:val="en-US"/>
+              </w:rPr>
+              <w:t>X</w:t>
+            </w:r>
+          </w:p>
+        </w:tc>
+        <w:tc>
+          <w:tcPr>
+            <w:tcW w:w="963" w:type="dxa"/>
+          </w:tcPr>
+          <w:p>
+            <w:pPr>
+              <w:rPr>
+                <w:lang w:val="en-US"/>
+              </w:rPr>
+            </w:pPr>
+            <w:r>
+              <w:rPr>
+                <w:lang w:val="en-US"/>
+              </w:rPr>
+              <w:t>D</w:t>
+            </w:r>
+          </w:p>
+        </w:tc>
+        <w:tc>
+          <w:tcPr>
+            <w:tcW w:w="963" w:type="dxa"/>
+          </w:tcPr>
+          <w:p>
+            <w:pPr>
+              <w:rPr>
+                <w:lang w:val="en-US"/>
+              </w:rPr>
+            </w:pPr>
+          </w:p>
+        </w:tc>
+        <w:tc>
+          <w:tcPr>
+            <w:tcW w:w="963" w:type="dxa"/>
+          </w:tcPr>
+          <w:p>
+            <w:pPr>
+              <w:rPr>
+                <w:lang w:val="en-US"/>
+              </w:rPr>
+            </w:pPr>
+          </w:p>
+        </w:tc>
+        <w:tc>
+          <w:tcPr>
+            <w:tcW w:w="963" w:type="dxa"/>
+          </w:tcPr>
+          <w:p>
+            <w:pPr>
+              <w:rPr>
+                <w:lang w:val="en-US"/>
+              </w:rPr>
+            </w:pPr>
+          </w:p>
+        </w:tc>
+      </w:tr>
+      <w:tr>
+        <w:tc>
+          <w:tcPr>
+            <w:tcW w:w="962" w:type="dxa"/>
+          </w:tcPr>
+          <w:p>
+            <w:pPr>
+              <w:rPr>
+                <w:lang w:val="en-US"/>
+              </w:rPr>
+            </w:pPr>
+            <w:r>
+              <w:rPr>
+                <w:lang w:val="en-US"/>
+              </w:rPr>
+              <w:t>5</w:t>
+            </w:r>
+          </w:p>
+        </w:tc>
+        <w:tc>
+          <w:tcPr>
+            <w:tcW w:w="962" w:type="dxa"/>
+          </w:tcPr>
+          <w:p>
+            <w:pPr>
+              <w:rPr>
+                <w:lang w:val="en-US"/>
+              </w:rPr>
+            </w:pPr>
+            <w:r>
+              <w:rPr>
+                <w:lang w:val="en-US"/>
+              </w:rPr>
+              <w:t>S</w:t>
+            </w:r>
+          </w:p>
+        </w:tc>
+        <w:tc>
+          <w:tcPr>
+            <w:tcW w:w="963" w:type="dxa"/>
+          </w:tcPr>
+          <w:p>
+            <w:pPr>
+              <w:rPr>
+                <w:lang w:val="en-US"/>
+              </w:rPr>
+            </w:pPr>
+            <w:r>
+              <w:rPr>
+                <w:lang w:val="en-US"/>
+              </w:rPr>
+              <w:t>S</w:t>
+            </w:r>
+          </w:p>
+        </w:tc>
+        <w:tc>
+          <w:tcPr>
+            <w:tcW w:w="963" w:type="dxa"/>
+          </w:tcPr>
+          <w:p>
+            <w:pPr>
+              <w:rPr>
+                <w:lang w:val="en-US"/>
+              </w:rPr>
+            </w:pPr>
+            <w:r>
+              <w:rPr>
+                <w:lang w:val="en-US"/>
+              </w:rPr>
+              <w:t>S</w:t>
+            </w:r>
+          </w:p>
+        </w:tc>
+        <w:tc>
+          <w:tcPr>
+            <w:tcW w:w="963" w:type="dxa"/>
+          </w:tcPr>
+          <w:p>
+            <w:pPr>
+              <w:rPr>
+                <w:lang w:val="en-US"/>
+              </w:rPr>
+            </w:pPr>
+          </w:p>
+        </w:tc>
+        <w:tc>
+          <w:tcPr>
+            <w:tcW w:w="963" w:type="dxa"/>
+          </w:tcPr>
+          <w:p>
+            <w:pPr>
+              <w:rPr>
+                <w:lang w:val="en-US"/>
+              </w:rPr>
+            </w:pPr>
+            <w:r>
+              <w:rPr>
+                <w:lang w:val="en-US"/>
+              </w:rPr>
+              <w:t>D</w:t>
+            </w:r>
+          </w:p>
+        </w:tc>
+        <w:tc>
+          <w:tcPr>
+            <w:tcW w:w="963" w:type="dxa"/>
+          </w:tcPr>
+          <w:p>
+            <w:pPr>
+              <w:rPr>
+                <w:lang w:val="en-US"/>
+              </w:rPr>
+            </w:pPr>
+            <w:r>
+              <w:rPr>
+                <w:lang w:val="en-US"/>
+              </w:rPr>
+              <w:t>S</w:t>
+            </w:r>
+          </w:p>
+        </w:tc>
+        <w:tc>
+          <w:tcPr>
+            <w:tcW w:w="963" w:type="dxa"/>
+          </w:tcPr>
+          <w:p>
+            <w:pPr>
+              <w:rPr>
+                <w:lang w:val="en-US"/>
+              </w:rPr>
+            </w:pPr>
+            <w:r>
+              <w:rPr>
+                <w:lang w:val="en-US"/>
+              </w:rPr>
+              <w:t>S</w:t>
+            </w:r>
+          </w:p>
+        </w:tc>
+        <w:tc>
+          <w:tcPr>
+            <w:tcW w:w="963" w:type="dxa"/>
+          </w:tcPr>
+          <w:p>
+            <w:pPr>
+              <w:rPr>
+                <w:lang w:val="en-US"/>
+              </w:rPr>
+            </w:pPr>
+          </w:p>
+        </w:tc>
+        <w:tc>
+          <w:tcPr>
+            <w:tcW w:w="963" w:type="dxa"/>
+          </w:tcPr>
+          <w:p>
+            <w:pPr>
+              <w:rPr>
+                <w:lang w:val="en-US"/>
+              </w:rPr>
+            </w:pPr>
+          </w:p>
+        </w:tc>
+      </w:tr>
+      <w:tr>
+        <w:tc>
+          <w:tcPr>
+            <w:tcW w:w="962" w:type="dxa"/>
+          </w:tcPr>
+          <w:p>
+            <w:pPr>
+              <w:rPr>
+                <w:lang w:val="en-US"/>
+              </w:rPr>
+            </w:pPr>
+            <w:r>
+              <w:rPr>
+                <w:lang w:val="en-US"/>
+              </w:rPr>
+              <w:t>6</w:t>
+            </w:r>
+          </w:p>
+        </w:tc>
+        <w:tc>
+          <w:tcPr>
+            <w:tcW w:w="962" w:type="dxa"/>
+          </w:tcPr>
+          <w:p>
+            <w:pPr>
+              <w:rPr>
+                <w:lang w:val="en-US"/>
+              </w:rPr>
+            </w:pPr>
+          </w:p>
+        </w:tc>
+        <w:tc>
+          <w:tcPr>
+            <w:tcW w:w="963" w:type="dxa"/>
+          </w:tcPr>
+          <w:p>
+            <w:pPr>
+              <w:rPr>
+                <w:lang w:val="en-US"/>
+              </w:rPr>
+            </w:pPr>
+            <w:r>
+              <w:rPr>
+                <w:lang w:val="en-US"/>
+              </w:rPr>
+              <w:t>S</w:t>
+            </w:r>
+          </w:p>
+        </w:tc>
+        <w:tc>
+          <w:tcPr>
+            <w:tcW w:w="963" w:type="dxa"/>
+          </w:tcPr>
+          <w:p>
+            <w:pPr>
+              <w:rPr>
+                <w:lang w:val="en-US"/>
+              </w:rPr>
+            </w:pPr>
+          </w:p>
+        </w:tc>
+        <w:tc>
+          <w:tcPr>
+            <w:tcW w:w="963" w:type="dxa"/>
+          </w:tcPr>
+          <w:p>
+            <w:pPr>
+              <w:rPr>
+                <w:lang w:val="en-US"/>
+              </w:rPr>
+            </w:pPr>
+            <w:r>
+              <w:rPr>
+                <w:lang w:val="en-US"/>
+              </w:rPr>
+              <w:t>S</w:t>
+            </w:r>
+          </w:p>
+        </w:tc>
+        <w:tc>
+          <w:tcPr>
+            <w:tcW w:w="963" w:type="dxa"/>
+          </w:tcPr>
+          <w:p>
+            <w:pPr>
+              <w:rPr>
+                <w:lang w:val="en-US"/>
+              </w:rPr>
+            </w:pPr>
+            <w:r>
+              <w:rPr>
+                <w:lang w:val="en-US"/>
+              </w:rPr>
+              <w:t>S</w:t>
+            </w:r>
+          </w:p>
+        </w:tc>
+        <w:tc>
+          <w:tcPr>
+            <w:tcW w:w="963" w:type="dxa"/>
+          </w:tcPr>
+          <w:p>
+            <w:pPr>
+              <w:rPr>
+                <w:lang w:val="en-US"/>
+              </w:rPr>
+            </w:pPr>
+          </w:p>
+        </w:tc>
+        <w:tc>
+          <w:tcPr>
+            <w:tcW w:w="963" w:type="dxa"/>
+          </w:tcPr>
+          <w:p>
+            <w:pPr>
+              <w:rPr>
+                <w:lang w:val="en-US"/>
+              </w:rPr>
+            </w:pPr>
+            <w:r>
+              <w:rPr>
+                <w:lang w:val="en-US"/>
+              </w:rPr>
+              <w:t>D</w:t>
+            </w:r>
+          </w:p>
+        </w:tc>
+        <w:tc>
+          <w:tcPr>
+            <w:tcW w:w="963" w:type="dxa"/>
+          </w:tcPr>
+          <w:p>
+            <w:pPr>
+              <w:rPr>
+                <w:lang w:val="en-US"/>
+              </w:rPr>
+            </w:pPr>
+            <w:r>
+              <w:rPr>
+                <w:lang w:val="en-US"/>
+              </w:rPr>
+              <w:t>S</w:t>
+            </w:r>
+          </w:p>
+        </w:tc>
+        <w:tc>
+          <w:tcPr>
+            <w:tcW w:w="963" w:type="dxa"/>
+          </w:tcPr>
+          <w:p>
+            <w:pPr>
+              <w:rPr>
+                <w:lang w:val="en-US"/>
+              </w:rPr>
+            </w:pPr>
+            <w:r>
+              <w:rPr>
+                <w:lang w:val="en-US"/>
+              </w:rPr>
+              <w:t>S</w:t>
+            </w:r>
+          </w:p>
+        </w:tc>
+      </w:tr>
+      <w:tr>
+        <w:tc>
+          <w:tcPr>
+            <w:tcW w:w="962" w:type="dxa"/>
+          </w:tcPr>
+          <w:p>
+            <w:pPr>
+              <w:rPr>
+                <w:lang w:val="en-US"/>
+              </w:rPr>
+            </w:pPr>
+            <w:r>
+              <w:rPr>
+                <w:lang w:val="en-US"/>
+              </w:rPr>
+              <w:t>7</w:t>
+            </w:r>
+          </w:p>
+        </w:tc>
+        <w:tc>
+          <w:tcPr>
+            <w:tcW w:w="962" w:type="dxa"/>
+          </w:tcPr>
+          <w:p>
+            <w:pPr>
+              <w:rPr>
+                <w:lang w:val="en-US"/>
+              </w:rPr>
+            </w:pPr>
+          </w:p>
+        </w:tc>
+        <w:tc>
+          <w:tcPr>
+            <w:tcW w:w="963" w:type="dxa"/>
+          </w:tcPr>
+          <w:p>
+            <w:pPr>
+              <w:rPr>
+                <w:lang w:val="en-US"/>
+              </w:rPr>
+            </w:pPr>
+          </w:p>
+        </w:tc>
+        <w:tc>
+          <w:tcPr>
+            <w:tcW w:w="963" w:type="dxa"/>
+          </w:tcPr>
+          <w:p>
+            <w:pPr>
+              <w:rPr>
+                <w:lang w:val="en-US"/>
+              </w:rPr>
+            </w:pPr>
+          </w:p>
+        </w:tc>
+        <w:tc>
+          <w:tcPr>
+            <w:tcW w:w="963" w:type="dxa"/>
+          </w:tcPr>
+          <w:p>
+            <w:pPr>
+              <w:rPr>
+                <w:lang w:val="en-US"/>
+              </w:rPr>
+            </w:pPr>
+            <w:r>
+              <w:rPr>
+                <w:lang w:val="en-US"/>
+              </w:rPr>
+              <w:t>S</w:t>
+            </w:r>
+          </w:p>
+        </w:tc>
+        <w:tc>
+          <w:tcPr>
+            <w:tcW w:w="963" w:type="dxa"/>
+          </w:tcPr>
+          <w:p>
+            <w:pPr>
+              <w:rPr>
+                <w:lang w:val="en-US"/>
+              </w:rPr>
+            </w:pPr>
+          </w:p>
+        </w:tc>
+        <w:tc>
+          <w:tcPr>
+            <w:tcW w:w="963" w:type="dxa"/>
+          </w:tcPr>
+          <w:p>
+            <w:pPr>
+              <w:rPr>
+                <w:lang w:val="en-US"/>
+              </w:rPr>
+            </w:pPr>
+          </w:p>
+        </w:tc>
+        <w:tc>
+          <w:tcPr>
+            <w:tcW w:w="963" w:type="dxa"/>
+          </w:tcPr>
+          <w:p>
+            <w:pPr>
+              <w:rPr>
+                <w:lang w:val="en-US"/>
+              </w:rPr>
+            </w:pPr>
+            <w:r>
+              <w:rPr>
+                <w:lang w:val="en-US"/>
+              </w:rPr>
+              <w:t>X</w:t>
+            </w:r>
+          </w:p>
+        </w:tc>
+        <w:tc>
+          <w:tcPr>
+            <w:tcW w:w="963" w:type="dxa"/>
+          </w:tcPr>
+          <w:p>
+            <w:pPr>
+              <w:rPr>
+                <w:lang w:val="en-US"/>
+              </w:rPr>
+            </w:pPr>
+            <w:r>
+              <w:rPr>
+                <w:lang w:val="en-US"/>
+              </w:rPr>
+              <w:t>D</w:t>
+            </w:r>
+          </w:p>
+        </w:tc>
+        <w:tc>
+          <w:tcPr>
+            <w:tcW w:w="963" w:type="dxa"/>
+          </w:tcPr>
+          <w:p>
+            <w:pPr>
+              <w:rPr>
+                <w:lang w:val="en-US"/>
+              </w:rPr>
+            </w:pPr>
+          </w:p>
+        </w:tc>
+      </w:tr>
+      <w:tr>
+        <w:tc>
+          <w:tcPr>
+            <w:tcW w:w="962" w:type="dxa"/>
+          </w:tcPr>
+          <w:p>
+            <w:pPr>
+              <w:rPr>
+                <w:lang w:val="en-US"/>
+              </w:rPr>
+            </w:pPr>
+            <w:r>
+              <w:rPr>
+                <w:lang w:val="en-US"/>
+              </w:rPr>
+              <w:t>8</w:t>
+            </w:r>
+          </w:p>
+        </w:tc>
+        <w:tc>
+          <w:tcPr>
+            <w:tcW w:w="962" w:type="dxa"/>
+          </w:tcPr>
+          <w:p>
+            <w:pPr>
+              <w:rPr>
+                <w:lang w:val="en-US"/>
+              </w:rPr>
+            </w:pPr>
+          </w:p>
+        </w:tc>
+        <w:tc>
+          <w:tcPr>
+            <w:tcW w:w="963" w:type="dxa"/>
+          </w:tcPr>
+          <w:p>
+            <w:pPr>
+              <w:rPr>
+                <w:lang w:val="en-US"/>
+              </w:rPr>
+            </w:pPr>
+            <w:r>
+              <w:rPr>
+                <w:lang w:val="en-US"/>
+              </w:rPr>
+              <w:t>S</w:t>
+            </w:r>
+          </w:p>
+        </w:tc>
+        <w:tc>
+          <w:tcPr>
+            <w:tcW w:w="963" w:type="dxa"/>
+          </w:tcPr>
+          <w:p>
+            <w:pPr>
+              <w:rPr>
+                <w:lang w:val="en-US"/>
+              </w:rPr>
+            </w:pPr>
+          </w:p>
+        </w:tc>
+        <w:tc>
+          <w:tcPr>
+            <w:tcW w:w="963" w:type="dxa"/>
+          </w:tcPr>
+          <w:p>
+            <w:pPr>
+              <w:rPr>
+                <w:lang w:val="en-US"/>
+              </w:rPr>
+            </w:pPr>
+            <w:r>
+              <w:rPr>
+                <w:lang w:val="en-US"/>
+              </w:rPr>
+              <w:t>S</w:t>
+            </w:r>
+          </w:p>
+        </w:tc>
+        <w:tc>
+          <w:tcPr>
+            <w:tcW w:w="963" w:type="dxa"/>
+          </w:tcPr>
+          <w:p>
+            <w:pPr>
+              <w:rPr>
+                <w:lang w:val="en-US"/>
+              </w:rPr>
+            </w:pPr>
+          </w:p>
+        </w:tc>
+        <w:tc>
+          <w:tcPr>
+            <w:tcW w:w="963" w:type="dxa"/>
+          </w:tcPr>
+          <w:p>
+            <w:pPr>
+              <w:rPr>
+                <w:lang w:val="en-US"/>
+              </w:rPr>
+            </w:pPr>
+          </w:p>
+        </w:tc>
+        <w:tc>
+          <w:tcPr>
+            <w:tcW w:w="963" w:type="dxa"/>
+          </w:tcPr>
+          <w:p>
+            <w:pPr>
+              <w:rPr>
+                <w:lang w:val="en-US"/>
+              </w:rPr>
+            </w:pPr>
+            <w:r>
+              <w:rPr>
+                <w:lang w:val="en-US"/>
+              </w:rPr>
+              <w:t>X</w:t>
+            </w:r>
+          </w:p>
+        </w:tc>
+        <w:tc>
+          <w:tcPr>
+            <w:tcW w:w="963" w:type="dxa"/>
+          </w:tcPr>
+          <w:p>
+            <w:pPr>
+              <w:rPr>
+                <w:lang w:val="en-US"/>
+              </w:rPr>
+            </w:pPr>
+          </w:p>
+        </w:tc>
+        <w:tc>
+          <w:tcPr>
+            <w:tcW w:w="963" w:type="dxa"/>
+          </w:tcPr>
+          <w:p>
+            <w:pPr>
+              <w:keepNext/>
+              <w:rPr>
+                <w:lang w:val="en-US"/>
+              </w:rPr>
+            </w:pPr>
+            <w:r>
+              <w:rPr>
+                <w:lang w:val="en-US"/>
+              </w:rPr>
+              <w:t>D</w:t>
+            </w:r>
+          </w:p>
+        </w:tc>
+      </w:tr>
+    </w:tbl>
+    <w:p>
+      <w:pPr>
+        <w:pStyle w:val="Billedtekst"/>
+        <w:rPr>
+          <w:lang w:val="en-US"/>
+        </w:rPr>
+      </w:pPr>
+      <w:r>
+        <w:t xml:space="preserve">Tabel </w:t>
+      </w:r>
+      <w:fldSimple w:instr=" SEQ Tabel \* ARABIC ">
+        <w:r>
+          <w:rPr>
+            <w:noProof/>
+          </w:rPr>
+          <w:t>1</w:t>
+        </w:r>
+      </w:fldSimple>
+      <w:r>
+        <w:t>: Bottom Up Plan</w:t>
+      </w:r>
+    </w:p>
+    <w:p>
       <w:pPr>
         <w:rPr>
           <w:lang w:val="en-US"/>
         </w:rPr>
       </w:pPr>
+      <w:proofErr w:type="spellStart"/>
       <w:r>
         <w:rPr>
           <w:lang w:val="en-US"/>
         </w:rPr>
-        <w:lastRenderedPageBreak/>
-        <w:t>Errors:</w:t>
+        <w:t>Fejlfinding</w:t>
+      </w:r>
+      <w:proofErr w:type="spellEnd"/>
+      <w:r>
+        <w:rPr>
+          <w:lang w:val="en-US"/>
+        </w:rPr>
+        <w:t>:</w:t>
       </w:r>
     </w:p>
     <w:p>
@@ -240,37 +1886,301 @@
           <w:lang w:val="en-US"/>
         </w:rPr>
       </w:pPr>
+      <w:r>
+        <w:t xml:space="preserve">I </w:t>
+      </w:r>
+      <w:r>
+        <w:t>funktionen “</w:t>
+      </w:r>
       <w:proofErr w:type="spellStart"/>
+      <w:proofErr w:type="gramStart"/>
       <w:r>
         <w:rPr>
-          <w:lang w:val="en-US"/>
-        </w:rPr>
-        <w:t>CookController</w:t>
-      </w:r>
-      <w:proofErr w:type="spellEnd"/>
-      <w:r>
-        <w:rPr>
-          <w:lang w:val="en-US"/>
-        </w:rPr>
-        <w:t xml:space="preserve"> – </w:t>
-      </w:r>
-      <w:proofErr w:type="spellStart"/>
-      <w:r>
-        <w:rPr>
-          <w:lang w:val="en-US"/>
+          <w:rFonts w:ascii="Consolas" w:hAnsi="Consolas" w:cs="Consolas"/>
+          <w:color w:val="000000"/>
+          <w:sz w:val="19"/>
+          <w:szCs w:val="19"/>
         </w:rPr>
         <w:t>OnTimerTick</w:t>
       </w:r>
       <w:proofErr w:type="spellEnd"/>
       <w:r>
         <w:rPr>
-          <w:lang w:val="en-US"/>
+          <w:rFonts w:ascii="Consolas" w:hAnsi="Consolas" w:cs="Consolas"/>
+          <w:color w:val="000000"/>
+          <w:sz w:val="19"/>
+          <w:szCs w:val="19"/>
         </w:rPr>
+        <w:t>(</w:t>
+      </w:r>
+      <w:proofErr w:type="spellStart"/>
+      <w:proofErr w:type="gramEnd"/>
+      <w:r>
+        <w:rPr>
+          <w:rFonts w:ascii="Consolas" w:hAnsi="Consolas" w:cs="Consolas"/>
+          <w:color w:val="0000FF"/>
+          <w:sz w:val="19"/>
+          <w:szCs w:val="19"/>
+        </w:rPr>
+        <w:t>object</w:t>
+      </w:r>
+      <w:proofErr w:type="spellEnd"/>
+      <w:r>
+        <w:rPr>
+          <w:rFonts w:ascii="Consolas" w:hAnsi="Consolas" w:cs="Consolas"/>
+          <w:color w:val="000000"/>
+          <w:sz w:val="19"/>
+          <w:szCs w:val="19"/>
+        </w:rPr>
+        <w:t xml:space="preserve"> sender, </w:t>
+      </w:r>
+      <w:proofErr w:type="spellStart"/>
+      <w:r>
+        <w:rPr>
+          <w:rFonts w:ascii="Consolas" w:hAnsi="Consolas" w:cs="Consolas"/>
+          <w:color w:val="000000"/>
+          <w:sz w:val="19"/>
+          <w:szCs w:val="19"/>
+        </w:rPr>
+        <w:t>EventArgs</w:t>
+      </w:r>
+      <w:proofErr w:type="spellEnd"/>
+      <w:r>
+        <w:rPr>
+          <w:rFonts w:ascii="Consolas" w:hAnsi="Consolas" w:cs="Consolas"/>
+          <w:color w:val="000000"/>
+          <w:sz w:val="19"/>
+          <w:szCs w:val="19"/>
+        </w:rPr>
+        <w:t xml:space="preserve"> e</w:t>
+      </w:r>
+      <w:r>
+        <w:t xml:space="preserve">)” I </w:t>
+      </w:r>
+      <w:proofErr w:type="spellStart"/>
+      <w:r>
+        <w:t>C</w:t>
+      </w:r>
+      <w:r>
+        <w:t>ookController.cs</w:t>
+      </w:r>
+      <w:proofErr w:type="spellEnd"/>
+      <w:r>
+        <w:t>, blev det opdaget at hvis dette teste</w:t>
+      </w:r>
+      <w:r>
+        <w:t>s med et par sekunder, ville den i stedet udskrive mange minutter</w:t>
+      </w:r>
+      <w:r>
+        <w:t xml:space="preserve">. Dette er fordi </w:t>
+      </w:r>
+      <w:proofErr w:type="spellStart"/>
+      <w:r>
+        <w:t>TimeRemaining</w:t>
+      </w:r>
+      <w:proofErr w:type="spellEnd"/>
+      <w:r>
+        <w:t xml:space="preserve"> ikke tog hensyn til at værdien er i millisekunder. Derfor skal </w:t>
+      </w:r>
+      <w:proofErr w:type="spellStart"/>
+      <w:r>
+        <w:t>TimeRemaining</w:t>
+      </w:r>
+      <w:proofErr w:type="spellEnd"/>
+      <w:r>
+        <w:t xml:space="preserve"> divideres med 1000.</w:t>
+      </w:r>
+      <w:r>
+        <w:br/>
+      </w:r>
+    </w:p>
+    <w:p>
+      <w:pPr>
+        <w:pStyle w:val="Listeafsnit"/>
+        <w:numPr>
+          <w:ilvl w:val="0"/>
+          <w:numId w:val="1"/>
+        </w:numPr>
+      </w:pPr>
+      <w:r>
+        <w:t xml:space="preserve">Grundet </w:t>
+      </w:r>
+      <w:r>
+        <w:t xml:space="preserve">fejl nummer 1, skulle </w:t>
+      </w:r>
+      <w:r>
+        <w:t xml:space="preserve">unittesten til </w:t>
+      </w:r>
+      <w:proofErr w:type="spellStart"/>
+      <w:r>
+        <w:t>CookController</w:t>
+      </w:r>
+      <w:proofErr w:type="spellEnd"/>
+      <w:r>
+        <w:t xml:space="preserve"> </w:t>
+      </w:r>
+      <w:r>
+        <w:t>(</w:t>
+      </w:r>
+      <w:proofErr w:type="spellStart"/>
+      <w:r>
+        <w:rPr>
+          <w:rFonts w:ascii="Consolas" w:hAnsi="Consolas" w:cs="Consolas"/>
+          <w:color w:val="000000"/>
+          <w:sz w:val="19"/>
+          <w:szCs w:val="19"/>
+        </w:rPr>
+        <w:t>Cooking_TimerTick_</w:t>
+      </w:r>
+      <w:proofErr w:type="gramStart"/>
+      <w:r>
+        <w:rPr>
+          <w:rFonts w:ascii="Consolas" w:hAnsi="Consolas" w:cs="Consolas"/>
+          <w:color w:val="000000"/>
+          <w:sz w:val="19"/>
+          <w:szCs w:val="19"/>
+        </w:rPr>
+        <w:t>DisplayCalled</w:t>
+      </w:r>
+      <w:proofErr w:type="spellEnd"/>
+      <w:r>
+        <w:rPr>
+          <w:rFonts w:ascii="Consolas" w:hAnsi="Consolas" w:cs="Consolas"/>
+          <w:color w:val="000000"/>
+          <w:sz w:val="19"/>
+          <w:szCs w:val="19"/>
+        </w:rPr>
+        <w:t>(</w:t>
+      </w:r>
+      <w:proofErr w:type="gramEnd"/>
+      <w:r>
+        <w:rPr>
+          <w:rFonts w:ascii="Consolas" w:hAnsi="Consolas" w:cs="Consolas"/>
+          <w:color w:val="000000"/>
+          <w:sz w:val="19"/>
+          <w:szCs w:val="19"/>
+        </w:rPr>
+        <w:t>)</w:t>
+      </w:r>
+      <w:r>
+        <w:rPr>
+          <w:rFonts w:ascii="Consolas" w:hAnsi="Consolas" w:cs="Consolas"/>
+          <w:color w:val="000000"/>
+          <w:sz w:val="19"/>
+          <w:szCs w:val="19"/>
+        </w:rPr>
+        <w:t xml:space="preserve">) redigeres, da denne test brugte </w:t>
+      </w:r>
+      <w:proofErr w:type="spellStart"/>
+      <w:r>
+        <w:rPr>
+          <w:rFonts w:ascii="Consolas" w:hAnsi="Consolas" w:cs="Consolas"/>
+          <w:color w:val="000000"/>
+          <w:sz w:val="19"/>
+          <w:szCs w:val="19"/>
+        </w:rPr>
+        <w:t>TimeRemaining</w:t>
+      </w:r>
+      <w:proofErr w:type="spellEnd"/>
+      <w:r>
+        <w:rPr>
+          <w:rFonts w:ascii="Consolas" w:hAnsi="Consolas" w:cs="Consolas"/>
+          <w:color w:val="000000"/>
+          <w:sz w:val="19"/>
+          <w:szCs w:val="19"/>
+        </w:rPr>
+        <w:t>. Dette rettes ved at gange værdien med 1000</w:t>
+      </w:r>
+      <w:r>
+        <w:t xml:space="preserve"> </w:t>
+      </w:r>
+    </w:p>
+    <w:p>
+      <w:pPr>
+        <w:pStyle w:val="Listeafsnit"/>
+      </w:pPr>
+    </w:p>
+    <w:p>
+      <w:pPr>
+        <w:pStyle w:val="Listeafsnit"/>
+        <w:numPr>
+          <w:ilvl w:val="0"/>
+          <w:numId w:val="1"/>
+        </w:numPr>
+      </w:pPr>
+      <w:r>
+        <w:t xml:space="preserve"> </w:t>
+      </w:r>
+      <w:r>
+        <w:t>Interfacet for Timer</w:t>
+      </w:r>
+      <w:r>
+        <w:t xml:space="preserve"> har ikke </w:t>
+      </w:r>
+      <w:proofErr w:type="spellStart"/>
+      <w:proofErr w:type="gramStart"/>
+      <w:r>
+        <w:t>Expire</w:t>
+      </w:r>
+      <w:proofErr w:type="spellEnd"/>
+      <w:r>
+        <w:t>(</w:t>
+      </w:r>
+      <w:proofErr w:type="gramEnd"/>
+      <w:r>
+        <w:t xml:space="preserve">) eller </w:t>
+      </w:r>
+      <w:proofErr w:type="spellStart"/>
+      <w:r>
+        <w:t>OnTimerEvent</w:t>
+      </w:r>
+      <w:proofErr w:type="spellEnd"/>
+      <w:r>
+        <w:t xml:space="preserve">(), derfor kunne </w:t>
+      </w:r>
+      <w:proofErr w:type="spellStart"/>
+      <w:r>
+        <w:t>OnTimerExpired</w:t>
+      </w:r>
+      <w:proofErr w:type="spellEnd"/>
+      <w:r>
+        <w:t xml:space="preserve">() eller </w:t>
+      </w:r>
+      <w:proofErr w:type="spellStart"/>
+      <w:r>
+        <w:t>OnTimerTick</w:t>
+      </w:r>
+      <w:proofErr w:type="spellEnd"/>
+      <w:r>
         <w:t>()</w:t>
+      </w:r>
+      <w:r>
+        <w:t xml:space="preserve"> ikke testes</w:t>
+      </w:r>
+      <w:r>
+        <w:t xml:space="preserve"> i step 4 (Testen mellem Timer og </w:t>
+      </w:r>
+      <w:proofErr w:type="spellStart"/>
+      <w:r>
+        <w:t>CookController</w:t>
+      </w:r>
+      <w:proofErr w:type="spellEnd"/>
+      <w:r>
+        <w:t>)</w:t>
+      </w:r>
+      <w:r>
+        <w:t>.</w:t>
+      </w:r>
+      <w:r>
+        <w:t xml:space="preserve"> Dette kunne rettes ved at tilføje disse 2 funktioner i interfacet, men </w:t>
+      </w:r>
+      <w:r>
+        <w:t>er ikke blevet gjort.</w:t>
       </w:r>
       <w:bookmarkStart w:id="0" w:name="_GoBack"/>
       <w:bookmarkEnd w:id="0"/>
     </w:p>
+    <w:p/>
     <w:sectPr>
       <w:pgSz w:w="11906" w:h="16838"/>
       <w:pgMar w:top="1701" w:right="1134" w:bottom="1701" w:left="1134" w:header="708" w:footer="708" w:gutter="0"/>
@@ -286,16 +2196,17 @@
   <w:abstractNum w:abstractNumId="0" w15:restartNumberingAfterBreak="0">
     <w:nsid w:val="14AC4847"/>
     <w:multiLevelType w:val="hybridMultilevel"/>
-    <w:tmpl w:val="31AA8E0A"/>
-    <w:lvl w:ilvl="0" w:tplc="F1840A86">
-      <w:numFmt w:val="bullet"/>
-      <w:lvlText w:val="-"/>
+    <w:tmpl w:val="CC52DA22"/>
+    <w:lvl w:ilvl="0" w:tplc="00C29322">
+      <w:start w:val="1"/>
+      <w:numFmt w:val="decimal"/>
+      <w:lvlText w:val="%1."/>
       <w:lvlJc w:val="left"/>
       <w:pPr>
         <w:ind w:left="720" w:hanging="360"/>
       </w:pPr>
       <w:rPr>
-        <w:rFonts w:ascii="Calibri" w:eastAsiaTheme="minorHAnsi" w:hAnsi="Calibri" w:cs="Calibri" w:hint="default"/>
+        <w:rFonts w:asciiTheme="minorHAnsi" w:eastAsiaTheme="minorHAnsi" w:hAnsiTheme="minorHAnsi" w:cstheme="minorBidi"/>
       </w:rPr>
     </w:lvl>
     <w:lvl w:ilvl="1" w:tplc="04060003" w:tentative="1">
@@ -914,6 +2825,25 @@
       <w:contextualSpacing/>
     </w:pPr>
   </w:style>
+  <w:style w:type="paragraph" w:styleId="Billedtekst">
+    <w:name w:val="caption"/>
+    <w:basedOn w:val="Normal"/>
+    <w:next w:val="Normal"/>
+    <w:uiPriority w:val="35"/>
+    <w:unhideWhenUsed/>
+    <w:qFormat/>
+    <w:rsid w:val="00C76DB9"/>
+    <w:pPr>
+      <w:spacing w:after="200" w:line="240" w:lineRule="auto"/>
+    </w:pPr>
+    <w:rPr>
+      <w:i/>
+      <w:iCs/>
+      <w:color w:val="44546A" w:themeColor="text2"/>
+      <w:sz w:val="18"/>
+      <w:szCs w:val="18"/>
+    </w:rPr>
+  </w:style>
 </w:styles>
 </file>
 

</xml_diff>

<commit_message>
Færddigjort journal + PDF version
</commit_message>
<xml_diff>
--- a/Handin2/Aflevering 2.docx
+++ b/Handin2/Aflevering 2.docx
@@ -38,15 +38,7 @@
         <w:jc w:val="center"/>
       </w:pPr>
       <w:r>
-        <w:t xml:space="preserve">Team </w:t>
-      </w:r>
-      <w:proofErr w:type="spellStart"/>
-      <w:r>
-        <w:t>number</w:t>
-      </w:r>
-      <w:proofErr w:type="spellEnd"/>
-      <w:r>
-        <w:t>: 3</w:t>
+        <w:t>Team number: 3</w:t>
       </w:r>
     </w:p>
     <w:p/>
@@ -90,13 +82,8 @@
           </w:tcPr>
           <w:p>
             <w:r>
-              <w:t xml:space="preserve">Fatima </w:t>
-            </w:r>
-            <w:proofErr w:type="spellStart"/>
-            <w:r>
-              <w:t>Kodro</w:t>
-            </w:r>
-            <w:proofErr w:type="spellEnd"/>
+              <w:t>Fatima Kodro</w:t>
+            </w:r>
           </w:p>
         </w:tc>
         <w:tc>
@@ -136,6 +123,9 @@
     <w:p/>
     <w:p/>
     <w:p>
+      <w:pPr>
+        <w:jc w:val="center"/>
+      </w:pPr>
       <w:r>
         <w:t xml:space="preserve">Jenkins </w:t>
       </w:r>
@@ -149,6 +139,9 @@
       </w:r>
     </w:p>
     <w:p>
+      <w:pPr>
+        <w:jc w:val="center"/>
+      </w:pPr>
       <w:hyperlink r:id="rId7" w:history="1">
         <w:r>
           <w:rPr>
@@ -160,6 +153,7 @@
     </w:p>
     <w:p>
       <w:pPr>
+        <w:jc w:val="center"/>
         <w:rPr>
           <w:lang w:val="en-US"/>
         </w:rPr>
@@ -181,6 +175,7 @@
     </w:p>
     <w:p>
       <w:pPr>
+        <w:jc w:val="center"/>
         <w:rPr>
           <w:lang w:val="en-US"/>
         </w:rPr>
@@ -240,7 +235,13 @@
         <w:t>, der er blevet brugt til at lave integrationstestene.</w:t>
       </w:r>
       <w:r>
-        <w:t xml:space="preserve"> Testene er lavet med </w:t>
+        <w:t xml:space="preserve"> </w:t>
+      </w:r>
+      <w:r>
+        <w:t xml:space="preserve">Tallene viser rækkefølgen af testene. </w:t>
+      </w:r>
+      <w:r>
+        <w:t xml:space="preserve">Testene er lavet med </w:t>
       </w:r>
       <w:proofErr w:type="spellStart"/>
       <w:r>
@@ -279,12 +280,73 @@
       <w:r>
         <w:t xml:space="preserve"> </w:t>
       </w:r>
-      <w:bookmarkStart w:id="0" w:name="_GoBack"/>
-      <w:bookmarkEnd w:id="0"/>
+      <w:r>
+        <w:t xml:space="preserve">Man kunne have lavet en sandwich-test hvis der var flere klasser, så ”bunden” og ”toppen” ikke kolliderede med det samme. Hvis denne integrationstest blev valgt, ville Button, </w:t>
+      </w:r>
+      <w:proofErr w:type="spellStart"/>
+      <w:r>
+        <w:t>Door</w:t>
+      </w:r>
+      <w:proofErr w:type="spellEnd"/>
+      <w:r>
+        <w:t xml:space="preserve"> og </w:t>
+      </w:r>
+      <w:proofErr w:type="spellStart"/>
+      <w:r>
+        <w:t>UserInterface</w:t>
+      </w:r>
+      <w:proofErr w:type="spellEnd"/>
+      <w:r>
+        <w:t xml:space="preserve"> kunne testes mens Display, </w:t>
+      </w:r>
+      <w:proofErr w:type="spellStart"/>
+      <w:r>
+        <w:t>PowerTube</w:t>
+      </w:r>
+      <w:proofErr w:type="spellEnd"/>
+      <w:r>
+        <w:t xml:space="preserve"> og Light kunne testes. </w:t>
+      </w:r>
+      <w:r>
+        <w:t xml:space="preserve">Hvis der ikke blev brugt stubbe til at teste </w:t>
+      </w:r>
+      <w:proofErr w:type="spellStart"/>
+      <w:r>
+        <w:t>CookController</w:t>
+      </w:r>
+      <w:proofErr w:type="spellEnd"/>
+      <w:r>
+        <w:t xml:space="preserve"> og </w:t>
+      </w:r>
+      <w:proofErr w:type="spellStart"/>
+      <w:r>
+        <w:t>UserInterface</w:t>
+      </w:r>
+      <w:proofErr w:type="spellEnd"/>
+      <w:r>
+        <w:t xml:space="preserve">, ville sandwich ikke have været særlig godt, da </w:t>
+      </w:r>
+      <w:proofErr w:type="spellStart"/>
+      <w:r>
+        <w:t>UserInterface</w:t>
+      </w:r>
+      <w:proofErr w:type="spellEnd"/>
+      <w:r>
+        <w:t xml:space="preserve"> og </w:t>
+      </w:r>
+      <w:proofErr w:type="spellStart"/>
+      <w:r>
+        <w:t>CookController</w:t>
+      </w:r>
+      <w:proofErr w:type="spellEnd"/>
+      <w:r>
+        <w:t xml:space="preserve"> begge bruger Display, og ville derfor kollidere i tests, hvilket kan gøre testene svære at bedømme.</w:t>
+      </w:r>
     </w:p>
     <w:p>
       <w:pPr>
         <w:keepNext/>
+        <w:jc w:val="center"/>
       </w:pPr>
       <w:r>
         <w:rPr>
@@ -330,18 +392,32 @@
     <w:p>
       <w:pPr>
         <w:pStyle w:val="Billedtekst"/>
+        <w:jc w:val="center"/>
       </w:pPr>
       <w:r>
         <w:t xml:space="preserve">Figur </w:t>
       </w:r>
-      <w:fldSimple w:instr=" SEQ Figur \* ARABIC ">
-        <w:r>
-          <w:rPr>
-            <w:noProof/>
-          </w:rPr>
-          <w:t>1</w:t>
-        </w:r>
-      </w:fldSimple>
+      <w:r>
+        <w:fldChar w:fldCharType="begin"/>
+      </w:r>
+      <w:r>
+        <w:instrText xml:space="preserve"> SEQ Figur \* ARABIC </w:instrText>
+      </w:r>
+      <w:r>
+        <w:fldChar w:fldCharType="separate"/>
+      </w:r>
+      <w:r>
+        <w:rPr>
+          <w:noProof/>
+        </w:rPr>
+        <w:t>1</w:t>
+      </w:r>
+      <w:r>
+        <w:rPr>
+          <w:noProof/>
+        </w:rPr>
+        <w:fldChar w:fldCharType="end"/>
+      </w:r>
       <w:r>
         <w:t xml:space="preserve">: </w:t>
       </w:r>
@@ -1845,14 +1921,27 @@
       <w:r>
         <w:t xml:space="preserve">Tabel </w:t>
       </w:r>
-      <w:fldSimple w:instr=" SEQ Tabel \* ARABIC ">
-        <w:r>
-          <w:rPr>
-            <w:noProof/>
-          </w:rPr>
-          <w:t>1</w:t>
-        </w:r>
-      </w:fldSimple>
+      <w:r>
+        <w:fldChar w:fldCharType="begin"/>
+      </w:r>
+      <w:r>
+        <w:instrText xml:space="preserve"> SEQ Tabel \* ARABIC </w:instrText>
+      </w:r>
+      <w:r>
+        <w:fldChar w:fldCharType="separate"/>
+      </w:r>
+      <w:r>
+        <w:rPr>
+          <w:noProof/>
+        </w:rPr>
+        <w:t>1</w:t>
+      </w:r>
+      <w:r>
+        <w:rPr>
+          <w:noProof/>
+        </w:rPr>
+        <w:fldChar w:fldCharType="end"/>
+      </w:r>
       <w:r>
         <w:t>: Bottom Up Plan</w:t>
       </w:r>
@@ -1972,7 +2061,12 @@
         <w:t>, blev det opdaget at hvis dette teste</w:t>
       </w:r>
       <w:r>
-        <w:t>s med et par sekunder, ville den i stedet udskrive mange minutter</w:t>
+        <w:t>s med et par sekunder,</w:t>
+      </w:r>
+      <w:bookmarkStart w:id="0" w:name="_GoBack"/>
+      <w:bookmarkEnd w:id="0"/>
+      <w:r>
+        <w:t xml:space="preserve"> ville den i stedet udskrive mange minutter</w:t>
       </w:r>
       <w:r>
         <w:t xml:space="preserve">. Dette er fordi </w:t>
@@ -2063,8 +2157,59 @@
           <w:sz w:val="19"/>
           <w:szCs w:val="19"/>
         </w:rPr>
-        <w:t>)</w:t>
-      </w:r>
+        <w:t xml:space="preserve">)) </w:t>
+      </w:r>
+      <w:r>
+        <w:rPr>
+          <w:rFonts w:cstheme="minorHAnsi"/>
+          <w:color w:val="000000"/>
+        </w:rPr>
+        <w:t xml:space="preserve">redigeres, da denne test brugte </w:t>
+      </w:r>
+      <w:proofErr w:type="spellStart"/>
+      <w:r>
+        <w:rPr>
+          <w:rFonts w:cstheme="minorHAnsi"/>
+          <w:color w:val="000000"/>
+        </w:rPr>
+        <w:t>TimeRemaining</w:t>
+      </w:r>
+      <w:proofErr w:type="spellEnd"/>
+      <w:r>
+        <w:rPr>
+          <w:rFonts w:cstheme="minorHAnsi"/>
+          <w:color w:val="000000"/>
+        </w:rPr>
+        <w:t>. Dette rettes ved at gange værdien med 1000</w:t>
+      </w:r>
+      <w:r>
+        <w:t xml:space="preserve"> </w:t>
+      </w:r>
+      <w:r>
+        <w:br/>
+      </w:r>
+    </w:p>
+    <w:p>
+      <w:pPr>
+        <w:pStyle w:val="Listeafsnit"/>
+        <w:numPr>
+          <w:ilvl w:val="0"/>
+          <w:numId w:val="1"/>
+        </w:numPr>
+      </w:pPr>
+      <w:r>
+        <w:t xml:space="preserve">I forlængelse af fejl nummer 2, skulle </w:t>
+      </w:r>
+      <w:proofErr w:type="spellStart"/>
+      <w:r>
+        <w:t>CookControllers</w:t>
+      </w:r>
+      <w:proofErr w:type="spellEnd"/>
+      <w:r>
+        <w:t xml:space="preserve"> ”</w:t>
+      </w:r>
+      <w:proofErr w:type="spellStart"/>
+      <w:proofErr w:type="gramStart"/>
       <w:r>
         <w:rPr>
           <w:rFonts w:ascii="Consolas" w:hAnsi="Consolas" w:cs="Consolas"/>
@@ -2072,9 +2217,9 @@
           <w:sz w:val="19"/>
           <w:szCs w:val="19"/>
         </w:rPr>
-        <w:t xml:space="preserve">) redigeres, da denne test brugte </w:t>
-      </w:r>
-      <w:proofErr w:type="spellStart"/>
+        <w:t>StartCooking</w:t>
+      </w:r>
+      <w:proofErr w:type="spellEnd"/>
       <w:r>
         <w:rPr>
           <w:rFonts w:ascii="Consolas" w:hAnsi="Consolas" w:cs="Consolas"/>
@@ -2082,9 +2227,18 @@
           <w:sz w:val="19"/>
           <w:szCs w:val="19"/>
         </w:rPr>
-        <w:t>TimeRemaining</w:t>
-      </w:r>
-      <w:proofErr w:type="spellEnd"/>
+        <w:t>(</w:t>
+      </w:r>
+      <w:proofErr w:type="gramEnd"/>
+      <w:r>
+        <w:rPr>
+          <w:rFonts w:ascii="Consolas" w:hAnsi="Consolas" w:cs="Consolas"/>
+          <w:color w:val="0000FF"/>
+          <w:sz w:val="19"/>
+          <w:szCs w:val="19"/>
+        </w:rPr>
+        <w:t>int</w:t>
+      </w:r>
       <w:r>
         <w:rPr>
           <w:rFonts w:ascii="Consolas" w:hAnsi="Consolas" w:cs="Consolas"/>
@@ -2092,10 +2246,77 @@
           <w:sz w:val="19"/>
           <w:szCs w:val="19"/>
         </w:rPr>
-        <w:t>. Dette rettes ved at gange værdien med 1000</w:t>
+        <w:t xml:space="preserve"> power, </w:t>
+      </w:r>
+      <w:r>
+        <w:rPr>
+          <w:rFonts w:ascii="Consolas" w:hAnsi="Consolas" w:cs="Consolas"/>
+          <w:color w:val="0000FF"/>
+          <w:sz w:val="19"/>
+          <w:szCs w:val="19"/>
+        </w:rPr>
+        <w:t>int</w:t>
+      </w:r>
+      <w:r>
+        <w:rPr>
+          <w:rFonts w:ascii="Consolas" w:hAnsi="Consolas" w:cs="Consolas"/>
+          <w:color w:val="000000"/>
+          <w:sz w:val="19"/>
+          <w:szCs w:val="19"/>
+        </w:rPr>
+        <w:t xml:space="preserve"> time)</w:t>
+      </w:r>
+      <w:r>
+        <w:rPr>
+          <w:rFonts w:ascii="Consolas" w:hAnsi="Consolas" w:cs="Consolas"/>
+          <w:color w:val="000000"/>
+          <w:sz w:val="19"/>
+          <w:szCs w:val="19"/>
+        </w:rPr>
+        <w:t xml:space="preserve">” </w:t>
+      </w:r>
+    </w:p>
+    <w:p>
+      <w:pPr>
+        <w:pStyle w:val="Listeafsnit"/>
+      </w:pPr>
+      <w:r>
+        <w:t xml:space="preserve">ændres. </w:t>
+      </w:r>
+      <w:r>
+        <w:t xml:space="preserve">Den giver </w:t>
+      </w:r>
+      <w:r>
+        <w:t xml:space="preserve">et </w:t>
+      </w:r>
+      <w:r>
+        <w:t>tal indtastet som sekunder, og dette modtager Timer direkte. Dog ser Timeren dette som mil</w:t>
+      </w:r>
+      <w:r>
+        <w:t>l</w:t>
+      </w:r>
+      <w:r>
+        <w:t>isekunder, og skal derfor have</w:t>
       </w:r>
       <w:r>
         <w:t xml:space="preserve"> </w:t>
+      </w:r>
+      <w:r>
+        <w:t xml:space="preserve">dette tal ganget med 1000. Ændret unit tests </w:t>
+      </w:r>
+      <w:r>
+        <w:t xml:space="preserve">i </w:t>
+      </w:r>
+      <w:proofErr w:type="spellStart"/>
+      <w:r>
+        <w:t>CookController</w:t>
+      </w:r>
+      <w:proofErr w:type="spellEnd"/>
+      <w:r>
+        <w:t xml:space="preserve"> </w:t>
+      </w:r>
+      <w:r>
+        <w:t>deraf.</w:t>
       </w:r>
     </w:p>
     <w:p>
@@ -2110,10 +2331,201 @@
           <w:ilvl w:val="0"/>
           <w:numId w:val="1"/>
         </w:numPr>
+        <w:rPr>
+          <w:rFonts w:cstheme="minorHAnsi"/>
+          <w:color w:val="000000"/>
+        </w:rPr>
       </w:pPr>
       <w:r>
+        <w:t xml:space="preserve">Ændret </w:t>
+      </w:r>
+      <w:proofErr w:type="spellStart"/>
+      <w:r>
+        <w:t>CookControllers</w:t>
+      </w:r>
+      <w:proofErr w:type="spellEnd"/>
+      <w:r>
         <w:t xml:space="preserve"> </w:t>
       </w:r>
+      <w:r>
+        <w:t>”</w:t>
+      </w:r>
+      <w:proofErr w:type="spellStart"/>
+      <w:proofErr w:type="gramStart"/>
+      <w:r>
+        <w:rPr>
+          <w:rFonts w:ascii="Consolas" w:hAnsi="Consolas" w:cs="Consolas"/>
+          <w:color w:val="000000"/>
+          <w:sz w:val="19"/>
+          <w:szCs w:val="19"/>
+        </w:rPr>
+        <w:t>StartCooking</w:t>
+      </w:r>
+      <w:proofErr w:type="spellEnd"/>
+      <w:r>
+        <w:rPr>
+          <w:rFonts w:ascii="Consolas" w:hAnsi="Consolas" w:cs="Consolas"/>
+          <w:color w:val="000000"/>
+          <w:sz w:val="19"/>
+          <w:szCs w:val="19"/>
+        </w:rPr>
+        <w:t>(</w:t>
+      </w:r>
+      <w:proofErr w:type="gramEnd"/>
+      <w:r>
+        <w:rPr>
+          <w:rFonts w:ascii="Consolas" w:hAnsi="Consolas" w:cs="Consolas"/>
+          <w:color w:val="0000FF"/>
+          <w:sz w:val="19"/>
+          <w:szCs w:val="19"/>
+        </w:rPr>
+        <w:t>int</w:t>
+      </w:r>
+      <w:r>
+        <w:rPr>
+          <w:rFonts w:ascii="Consolas" w:hAnsi="Consolas" w:cs="Consolas"/>
+          <w:color w:val="000000"/>
+          <w:sz w:val="19"/>
+          <w:szCs w:val="19"/>
+        </w:rPr>
+        <w:t xml:space="preserve"> power, </w:t>
+      </w:r>
+      <w:r>
+        <w:rPr>
+          <w:rFonts w:ascii="Consolas" w:hAnsi="Consolas" w:cs="Consolas"/>
+          <w:color w:val="0000FF"/>
+          <w:sz w:val="19"/>
+          <w:szCs w:val="19"/>
+        </w:rPr>
+        <w:t>int</w:t>
+      </w:r>
+      <w:r>
+        <w:rPr>
+          <w:rFonts w:ascii="Consolas" w:hAnsi="Consolas" w:cs="Consolas"/>
+          <w:color w:val="000000"/>
+          <w:sz w:val="19"/>
+          <w:szCs w:val="19"/>
+        </w:rPr>
+        <w:t xml:space="preserve"> time)”</w:t>
+      </w:r>
+      <w:r>
+        <w:rPr>
+          <w:rFonts w:ascii="Consolas" w:hAnsi="Consolas" w:cs="Consolas"/>
+          <w:color w:val="000000"/>
+          <w:sz w:val="19"/>
+          <w:szCs w:val="19"/>
+        </w:rPr>
+        <w:t>,</w:t>
+      </w:r>
+      <w:r>
+        <w:rPr>
+          <w:rFonts w:cstheme="minorHAnsi"/>
+          <w:color w:val="000000"/>
+        </w:rPr>
+        <w:t xml:space="preserve"> som ka</w:t>
+      </w:r>
+      <w:r>
+        <w:rPr>
+          <w:rFonts w:cstheme="minorHAnsi"/>
+          <w:color w:val="000000"/>
+        </w:rPr>
+        <w:t xml:space="preserve">lder </w:t>
+      </w:r>
+      <w:proofErr w:type="spellStart"/>
+      <w:r>
+        <w:rPr>
+          <w:rFonts w:cstheme="minorHAnsi"/>
+          <w:color w:val="000000"/>
+        </w:rPr>
+        <w:t>TurnOn</w:t>
+      </w:r>
+      <w:proofErr w:type="spellEnd"/>
+      <w:r>
+        <w:rPr>
+          <w:rFonts w:cstheme="minorHAnsi"/>
+          <w:color w:val="000000"/>
+        </w:rPr>
+        <w:t xml:space="preserve"> på </w:t>
+      </w:r>
+      <w:proofErr w:type="spellStart"/>
+      <w:r>
+        <w:rPr>
+          <w:rFonts w:cstheme="minorHAnsi"/>
+          <w:color w:val="000000"/>
+        </w:rPr>
+        <w:t>PowerTube</w:t>
+      </w:r>
+      <w:proofErr w:type="spellEnd"/>
+      <w:r>
+        <w:rPr>
+          <w:rFonts w:cstheme="minorHAnsi"/>
+          <w:color w:val="000000"/>
+        </w:rPr>
+        <w:t xml:space="preserve"> til at dividere med 7 da tallet skal være i procent, ikke watt.</w:t>
+      </w:r>
+    </w:p>
+    <w:p>
+      <w:pPr>
+        <w:pStyle w:val="Listeafsnit"/>
+      </w:pPr>
+      <w:r>
+        <w:rPr>
+          <w:rFonts w:cstheme="minorHAnsi"/>
+          <w:color w:val="000000"/>
+        </w:rPr>
+        <w:t xml:space="preserve">Kan ændre </w:t>
+      </w:r>
+      <w:proofErr w:type="spellStart"/>
+      <w:proofErr w:type="gramStart"/>
+      <w:r>
+        <w:rPr>
+          <w:rFonts w:cstheme="minorHAnsi"/>
+          <w:color w:val="000000"/>
+        </w:rPr>
+        <w:t>TurnOn</w:t>
+      </w:r>
+      <w:proofErr w:type="spellEnd"/>
+      <w:r>
+        <w:rPr>
+          <w:rFonts w:cstheme="minorHAnsi"/>
+          <w:color w:val="000000"/>
+        </w:rPr>
+        <w:t>(</w:t>
+      </w:r>
+      <w:proofErr w:type="gramEnd"/>
+      <w:r>
+        <w:rPr>
+          <w:rFonts w:cstheme="minorHAnsi"/>
+          <w:color w:val="000000"/>
+        </w:rPr>
+        <w:t>int power) til at tage en double i stedet så man kan tage decimaltal med, siden 1 Watt = 7,5 % power.</w:t>
+      </w:r>
+      <w:r>
+        <w:rPr>
+          <w:rFonts w:cstheme="minorHAnsi"/>
+          <w:color w:val="000000"/>
+        </w:rPr>
+        <w:t xml:space="preserve"> </w:t>
+      </w:r>
+      <w:r>
+        <w:rPr>
+          <w:rFonts w:cstheme="minorHAnsi"/>
+          <w:color w:val="000000"/>
+        </w:rPr>
+        <w:t>Ændret unit test til at afspejle korrekt værdier baseret på dette.</w:t>
+      </w:r>
+      <w:r>
+        <w:br/>
+      </w:r>
+    </w:p>
+    <w:p>
+      <w:pPr>
+        <w:pStyle w:val="Listeafsnit"/>
+        <w:numPr>
+          <w:ilvl w:val="0"/>
+          <w:numId w:val="1"/>
+        </w:numPr>
+      </w:pPr>
       <w:r>
         <w:t>Interfacet for Timer</w:t>
       </w:r>
@@ -2228,6 +2640,7 @@
         <w:docPartUnique/>
       </w:docPartObj>
     </w:sdtPr>
+    <w:sdtEndPr/>
     <w:sdtContent>
       <w:sdt>
         <w:sdtPr>
@@ -2237,6 +2650,7 @@
             <w:docPartUnique/>
           </w:docPartObj>
         </w:sdtPr>
+        <w:sdtEndPr/>
         <w:sdtContent>
           <w:p>
             <w:pPr>

</xml_diff>

<commit_message>
Redigerede Tabel for integrationsplan i word dokumentet
</commit_message>
<xml_diff>
--- a/Handin2/Aflevering 2.docx
+++ b/Handin2/Aflevering 2.docx
@@ -342,6 +342,8 @@
       <w:r>
         <w:t xml:space="preserve"> begge bruger Display, og ville derfor kollidere i tests, hvilket kan gøre testene svære at bedømme.</w:t>
       </w:r>
+      <w:bookmarkStart w:id="0" w:name="_GoBack"/>
+      <w:bookmarkEnd w:id="0"/>
     </w:p>
     <w:p>
       <w:pPr>
@@ -397,27 +399,14 @@
       <w:r>
         <w:t xml:space="preserve">Figur </w:t>
       </w:r>
-      <w:r>
-        <w:fldChar w:fldCharType="begin"/>
-      </w:r>
-      <w:r>
-        <w:instrText xml:space="preserve"> SEQ Figur \* ARABIC </w:instrText>
-      </w:r>
-      <w:r>
-        <w:fldChar w:fldCharType="separate"/>
-      </w:r>
-      <w:r>
-        <w:rPr>
-          <w:noProof/>
-        </w:rPr>
-        <w:t>1</w:t>
-      </w:r>
-      <w:r>
-        <w:rPr>
-          <w:noProof/>
-        </w:rPr>
-        <w:fldChar w:fldCharType="end"/>
-      </w:r>
+      <w:fldSimple w:instr=" SEQ Figur \* ARABIC ">
+        <w:r>
+          <w:rPr>
+            <w:noProof/>
+          </w:rPr>
+          <w:t>1</w:t>
+        </w:r>
+      </w:fldSimple>
       <w:r>
         <w:t xml:space="preserve">: </w:t>
       </w:r>
@@ -776,54 +765,78 @@
                 <w:lang w:val="en-US"/>
               </w:rPr>
             </w:pPr>
-          </w:p>
-        </w:tc>
-        <w:tc>
-          <w:tcPr>
-            <w:tcW w:w="963" w:type="dxa"/>
-          </w:tcPr>
-          <w:p>
-            <w:pPr>
-              <w:rPr>
-                <w:lang w:val="en-US"/>
-              </w:rPr>
-            </w:pPr>
-          </w:p>
-        </w:tc>
-        <w:tc>
-          <w:tcPr>
-            <w:tcW w:w="963" w:type="dxa"/>
-          </w:tcPr>
-          <w:p>
-            <w:pPr>
-              <w:rPr>
-                <w:lang w:val="en-US"/>
-              </w:rPr>
-            </w:pPr>
-          </w:p>
-        </w:tc>
-        <w:tc>
-          <w:tcPr>
-            <w:tcW w:w="963" w:type="dxa"/>
-          </w:tcPr>
-          <w:p>
-            <w:pPr>
-              <w:rPr>
-                <w:lang w:val="en-US"/>
-              </w:rPr>
-            </w:pPr>
-          </w:p>
-        </w:tc>
-        <w:tc>
-          <w:tcPr>
-            <w:tcW w:w="963" w:type="dxa"/>
-          </w:tcPr>
-          <w:p>
-            <w:pPr>
-              <w:rPr>
-                <w:lang w:val="en-US"/>
-              </w:rPr>
-            </w:pPr>
+            <w:r>
+              <w:rPr>
+                <w:lang w:val="en-US"/>
+              </w:rPr>
+              <w:t>S</w:t>
+            </w:r>
+          </w:p>
+        </w:tc>
+        <w:tc>
+          <w:tcPr>
+            <w:tcW w:w="963" w:type="dxa"/>
+          </w:tcPr>
+          <w:p>
+            <w:pPr>
+              <w:rPr>
+                <w:lang w:val="en-US"/>
+              </w:rPr>
+            </w:pPr>
+          </w:p>
+        </w:tc>
+        <w:tc>
+          <w:tcPr>
+            <w:tcW w:w="963" w:type="dxa"/>
+          </w:tcPr>
+          <w:p>
+            <w:pPr>
+              <w:rPr>
+                <w:lang w:val="en-US"/>
+              </w:rPr>
+            </w:pPr>
+            <w:r>
+              <w:rPr>
+                <w:lang w:val="en-US"/>
+              </w:rPr>
+              <w:t>X</w:t>
+            </w:r>
+          </w:p>
+        </w:tc>
+        <w:tc>
+          <w:tcPr>
+            <w:tcW w:w="963" w:type="dxa"/>
+          </w:tcPr>
+          <w:p>
+            <w:pPr>
+              <w:rPr>
+                <w:lang w:val="en-US"/>
+              </w:rPr>
+            </w:pPr>
+            <w:r>
+              <w:rPr>
+                <w:lang w:val="en-US"/>
+              </w:rPr>
+              <w:t>S</w:t>
+            </w:r>
+          </w:p>
+        </w:tc>
+        <w:tc>
+          <w:tcPr>
+            <w:tcW w:w="963" w:type="dxa"/>
+          </w:tcPr>
+          <w:p>
+            <w:pPr>
+              <w:rPr>
+                <w:lang w:val="en-US"/>
+              </w:rPr>
+            </w:pPr>
+            <w:r>
+              <w:rPr>
+                <w:lang w:val="en-US"/>
+              </w:rPr>
+              <w:t>S</w:t>
+            </w:r>
           </w:p>
         </w:tc>
         <w:tc>
@@ -898,6 +911,12 @@
                 <w:lang w:val="en-US"/>
               </w:rPr>
             </w:pPr>
+            <w:r>
+              <w:rPr>
+                <w:lang w:val="en-US"/>
+              </w:rPr>
+              <w:t>S</w:t>
+            </w:r>
           </w:p>
         </w:tc>
         <w:tc>
@@ -940,30 +959,48 @@
                 <w:lang w:val="en-US"/>
               </w:rPr>
             </w:pPr>
-          </w:p>
-        </w:tc>
-        <w:tc>
-          <w:tcPr>
-            <w:tcW w:w="963" w:type="dxa"/>
-          </w:tcPr>
-          <w:p>
-            <w:pPr>
-              <w:rPr>
-                <w:lang w:val="en-US"/>
-              </w:rPr>
-            </w:pPr>
-          </w:p>
-        </w:tc>
-        <w:tc>
-          <w:tcPr>
-            <w:tcW w:w="963" w:type="dxa"/>
-          </w:tcPr>
-          <w:p>
-            <w:pPr>
-              <w:rPr>
-                <w:lang w:val="en-US"/>
-              </w:rPr>
-            </w:pPr>
+            <w:r>
+              <w:rPr>
+                <w:lang w:val="en-US"/>
+              </w:rPr>
+              <w:t>X</w:t>
+            </w:r>
+          </w:p>
+        </w:tc>
+        <w:tc>
+          <w:tcPr>
+            <w:tcW w:w="963" w:type="dxa"/>
+          </w:tcPr>
+          <w:p>
+            <w:pPr>
+              <w:rPr>
+                <w:lang w:val="en-US"/>
+              </w:rPr>
+            </w:pPr>
+            <w:r>
+              <w:rPr>
+                <w:lang w:val="en-US"/>
+              </w:rPr>
+              <w:t>S</w:t>
+            </w:r>
+          </w:p>
+        </w:tc>
+        <w:tc>
+          <w:tcPr>
+            <w:tcW w:w="963" w:type="dxa"/>
+          </w:tcPr>
+          <w:p>
+            <w:pPr>
+              <w:rPr>
+                <w:lang w:val="en-US"/>
+              </w:rPr>
+            </w:pPr>
+            <w:r>
+              <w:rPr>
+                <w:lang w:val="en-US"/>
+              </w:rPr>
+              <w:t>S</w:t>
+            </w:r>
           </w:p>
         </w:tc>
         <w:tc>
@@ -1038,6 +1075,12 @@
                 <w:lang w:val="en-US"/>
               </w:rPr>
             </w:pPr>
+            <w:r>
+              <w:rPr>
+                <w:lang w:val="en-US"/>
+              </w:rPr>
+              <w:t>S</w:t>
+            </w:r>
           </w:p>
         </w:tc>
         <w:tc>
@@ -1080,54 +1123,78 @@
                 <w:lang w:val="en-US"/>
               </w:rPr>
             </w:pPr>
-          </w:p>
-        </w:tc>
-        <w:tc>
-          <w:tcPr>
-            <w:tcW w:w="963" w:type="dxa"/>
-          </w:tcPr>
-          <w:p>
-            <w:pPr>
-              <w:rPr>
-                <w:lang w:val="en-US"/>
-              </w:rPr>
-            </w:pPr>
-          </w:p>
-        </w:tc>
-        <w:tc>
-          <w:tcPr>
-            <w:tcW w:w="963" w:type="dxa"/>
-          </w:tcPr>
-          <w:p>
-            <w:pPr>
-              <w:rPr>
-                <w:lang w:val="en-US"/>
-              </w:rPr>
-            </w:pPr>
-          </w:p>
-        </w:tc>
-        <w:tc>
-          <w:tcPr>
-            <w:tcW w:w="963" w:type="dxa"/>
-          </w:tcPr>
-          <w:p>
-            <w:pPr>
-              <w:rPr>
-                <w:lang w:val="en-US"/>
-              </w:rPr>
-            </w:pPr>
-          </w:p>
-        </w:tc>
-        <w:tc>
-          <w:tcPr>
-            <w:tcW w:w="963" w:type="dxa"/>
-          </w:tcPr>
-          <w:p>
-            <w:pPr>
-              <w:rPr>
-                <w:lang w:val="en-US"/>
-              </w:rPr>
-            </w:pPr>
+            <w:r>
+              <w:rPr>
+                <w:lang w:val="en-US"/>
+              </w:rPr>
+              <w:t>S</w:t>
+            </w:r>
+          </w:p>
+        </w:tc>
+        <w:tc>
+          <w:tcPr>
+            <w:tcW w:w="963" w:type="dxa"/>
+          </w:tcPr>
+          <w:p>
+            <w:pPr>
+              <w:rPr>
+                <w:lang w:val="en-US"/>
+              </w:rPr>
+            </w:pPr>
+          </w:p>
+        </w:tc>
+        <w:tc>
+          <w:tcPr>
+            <w:tcW w:w="963" w:type="dxa"/>
+          </w:tcPr>
+          <w:p>
+            <w:pPr>
+              <w:rPr>
+                <w:lang w:val="en-US"/>
+              </w:rPr>
+            </w:pPr>
+            <w:r>
+              <w:rPr>
+                <w:lang w:val="en-US"/>
+              </w:rPr>
+              <w:t>X</w:t>
+            </w:r>
+          </w:p>
+        </w:tc>
+        <w:tc>
+          <w:tcPr>
+            <w:tcW w:w="963" w:type="dxa"/>
+          </w:tcPr>
+          <w:p>
+            <w:pPr>
+              <w:rPr>
+                <w:lang w:val="en-US"/>
+              </w:rPr>
+            </w:pPr>
+            <w:r>
+              <w:rPr>
+                <w:lang w:val="en-US"/>
+              </w:rPr>
+              <w:t>S</w:t>
+            </w:r>
+          </w:p>
+        </w:tc>
+        <w:tc>
+          <w:tcPr>
+            <w:tcW w:w="963" w:type="dxa"/>
+          </w:tcPr>
+          <w:p>
+            <w:pPr>
+              <w:rPr>
+                <w:lang w:val="en-US"/>
+              </w:rPr>
+            </w:pPr>
+            <w:r>
+              <w:rPr>
+                <w:lang w:val="en-US"/>
+              </w:rPr>
+              <w:t>S</w:t>
+            </w:r>
           </w:p>
         </w:tc>
       </w:tr>
@@ -1334,6 +1401,42 @@
               <w:rPr>
                 <w:lang w:val="en-US"/>
               </w:rPr>
+              <w:t>X</w:t>
+            </w:r>
+          </w:p>
+        </w:tc>
+        <w:tc>
+          <w:tcPr>
+            <w:tcW w:w="963" w:type="dxa"/>
+          </w:tcPr>
+          <w:p>
+            <w:pPr>
+              <w:rPr>
+                <w:lang w:val="en-US"/>
+              </w:rPr>
+            </w:pPr>
+            <w:r>
+              <w:rPr>
+                <w:lang w:val="en-US"/>
+              </w:rPr>
+              <w:t>X</w:t>
+            </w:r>
+          </w:p>
+        </w:tc>
+        <w:tc>
+          <w:tcPr>
+            <w:tcW w:w="963" w:type="dxa"/>
+          </w:tcPr>
+          <w:p>
+            <w:pPr>
+              <w:rPr>
+                <w:lang w:val="en-US"/>
+              </w:rPr>
+            </w:pPr>
+            <w:r>
+              <w:rPr>
+                <w:lang w:val="en-US"/>
+              </w:rPr>
               <w:t>S</w:t>
             </w:r>
           </w:p>
@@ -1352,6 +1455,24 @@
               <w:rPr>
                 <w:lang w:val="en-US"/>
               </w:rPr>
+              <w:t>D</w:t>
+            </w:r>
+          </w:p>
+        </w:tc>
+        <w:tc>
+          <w:tcPr>
+            <w:tcW w:w="963" w:type="dxa"/>
+          </w:tcPr>
+          <w:p>
+            <w:pPr>
+              <w:rPr>
+                <w:lang w:val="en-US"/>
+              </w:rPr>
+            </w:pPr>
+            <w:r>
+              <w:rPr>
+                <w:lang w:val="en-US"/>
+              </w:rPr>
               <w:t>S</w:t>
             </w:r>
           </w:p>
@@ -1366,36 +1487,6 @@
                 <w:lang w:val="en-US"/>
               </w:rPr>
             </w:pPr>
-          </w:p>
-        </w:tc>
-        <w:tc>
-          <w:tcPr>
-            <w:tcW w:w="963" w:type="dxa"/>
-          </w:tcPr>
-          <w:p>
-            <w:pPr>
-              <w:rPr>
-                <w:lang w:val="en-US"/>
-              </w:rPr>
-            </w:pPr>
-            <w:r>
-              <w:rPr>
-                <w:lang w:val="en-US"/>
-              </w:rPr>
-              <w:t>D</w:t>
-            </w:r>
-          </w:p>
-        </w:tc>
-        <w:tc>
-          <w:tcPr>
-            <w:tcW w:w="963" w:type="dxa"/>
-          </w:tcPr>
-          <w:p>
-            <w:pPr>
-              <w:rPr>
-                <w:lang w:val="en-US"/>
-              </w:rPr>
-            </w:pPr>
             <w:r>
               <w:rPr>
                 <w:lang w:val="en-US"/>
@@ -1432,18 +1523,12 @@
                 <w:lang w:val="en-US"/>
               </w:rPr>
             </w:pPr>
-          </w:p>
-        </w:tc>
-        <w:tc>
-          <w:tcPr>
-            <w:tcW w:w="963" w:type="dxa"/>
-          </w:tcPr>
-          <w:p>
-            <w:pPr>
-              <w:rPr>
-                <w:lang w:val="en-US"/>
-              </w:rPr>
-            </w:pPr>
+            <w:r>
+              <w:rPr>
+                <w:lang w:val="en-US"/>
+              </w:rPr>
+              <w:t>S</w:t>
+            </w:r>
           </w:p>
         </w:tc>
       </w:tr>
@@ -1476,18 +1561,6 @@
                 <w:lang w:val="en-US"/>
               </w:rPr>
             </w:pPr>
-          </w:p>
-        </w:tc>
-        <w:tc>
-          <w:tcPr>
-            <w:tcW w:w="963" w:type="dxa"/>
-          </w:tcPr>
-          <w:p>
-            <w:pPr>
-              <w:rPr>
-                <w:lang w:val="en-US"/>
-              </w:rPr>
-            </w:pPr>
             <w:r>
               <w:rPr>
                 <w:lang w:val="en-US"/>
@@ -1506,6 +1579,66 @@
                 <w:lang w:val="en-US"/>
               </w:rPr>
             </w:pPr>
+            <w:r>
+              <w:rPr>
+                <w:lang w:val="en-US"/>
+              </w:rPr>
+              <w:t>X</w:t>
+            </w:r>
+          </w:p>
+        </w:tc>
+        <w:tc>
+          <w:tcPr>
+            <w:tcW w:w="963" w:type="dxa"/>
+          </w:tcPr>
+          <w:p>
+            <w:pPr>
+              <w:rPr>
+                <w:lang w:val="en-US"/>
+              </w:rPr>
+            </w:pPr>
+            <w:r>
+              <w:rPr>
+                <w:lang w:val="en-US"/>
+              </w:rPr>
+              <w:t>X</w:t>
+            </w:r>
+          </w:p>
+        </w:tc>
+        <w:tc>
+          <w:tcPr>
+            <w:tcW w:w="963" w:type="dxa"/>
+          </w:tcPr>
+          <w:p>
+            <w:pPr>
+              <w:rPr>
+                <w:lang w:val="en-US"/>
+              </w:rPr>
+            </w:pPr>
+            <w:r>
+              <w:rPr>
+                <w:lang w:val="en-US"/>
+              </w:rPr>
+              <w:t>X</w:t>
+            </w:r>
+          </w:p>
+        </w:tc>
+        <w:tc>
+          <w:tcPr>
+            <w:tcW w:w="963" w:type="dxa"/>
+          </w:tcPr>
+          <w:p>
+            <w:pPr>
+              <w:rPr>
+                <w:lang w:val="en-US"/>
+              </w:rPr>
+            </w:pPr>
+            <w:r>
+              <w:rPr>
+                <w:lang w:val="en-US"/>
+              </w:rPr>
+              <w:t>X</w:t>
+            </w:r>
           </w:p>
         </w:tc>
         <w:tc>
@@ -1524,36 +1657,6 @@
               </w:rPr>
               <w:t>S</w:t>
             </w:r>
-          </w:p>
-        </w:tc>
-        <w:tc>
-          <w:tcPr>
-            <w:tcW w:w="963" w:type="dxa"/>
-          </w:tcPr>
-          <w:p>
-            <w:pPr>
-              <w:rPr>
-                <w:lang w:val="en-US"/>
-              </w:rPr>
-            </w:pPr>
-            <w:r>
-              <w:rPr>
-                <w:lang w:val="en-US"/>
-              </w:rPr>
-              <w:t>S</w:t>
-            </w:r>
-          </w:p>
-        </w:tc>
-        <w:tc>
-          <w:tcPr>
-            <w:tcW w:w="963" w:type="dxa"/>
-          </w:tcPr>
-          <w:p>
-            <w:pPr>
-              <w:rPr>
-                <w:lang w:val="en-US"/>
-              </w:rPr>
-            </w:pPr>
           </w:p>
         </w:tc>
         <w:tc>
@@ -1640,42 +1743,6 @@
                 <w:lang w:val="en-US"/>
               </w:rPr>
             </w:pPr>
-          </w:p>
-        </w:tc>
-        <w:tc>
-          <w:tcPr>
-            <w:tcW w:w="963" w:type="dxa"/>
-          </w:tcPr>
-          <w:p>
-            <w:pPr>
-              <w:rPr>
-                <w:lang w:val="en-US"/>
-              </w:rPr>
-            </w:pPr>
-          </w:p>
-        </w:tc>
-        <w:tc>
-          <w:tcPr>
-            <w:tcW w:w="963" w:type="dxa"/>
-          </w:tcPr>
-          <w:p>
-            <w:pPr>
-              <w:rPr>
-                <w:lang w:val="en-US"/>
-              </w:rPr>
-            </w:pPr>
-          </w:p>
-        </w:tc>
-        <w:tc>
-          <w:tcPr>
-            <w:tcW w:w="963" w:type="dxa"/>
-          </w:tcPr>
-          <w:p>
-            <w:pPr>
-              <w:rPr>
-                <w:lang w:val="en-US"/>
-              </w:rPr>
-            </w:pPr>
             <w:r>
               <w:rPr>
                 <w:lang w:val="en-US"/>
@@ -1694,18 +1761,84 @@
                 <w:lang w:val="en-US"/>
               </w:rPr>
             </w:pPr>
-          </w:p>
-        </w:tc>
-        <w:tc>
-          <w:tcPr>
-            <w:tcW w:w="963" w:type="dxa"/>
-          </w:tcPr>
-          <w:p>
-            <w:pPr>
-              <w:rPr>
-                <w:lang w:val="en-US"/>
-              </w:rPr>
-            </w:pPr>
+            <w:r>
+              <w:rPr>
+                <w:lang w:val="en-US"/>
+              </w:rPr>
+              <w:t>X</w:t>
+            </w:r>
+          </w:p>
+        </w:tc>
+        <w:tc>
+          <w:tcPr>
+            <w:tcW w:w="963" w:type="dxa"/>
+          </w:tcPr>
+          <w:p>
+            <w:pPr>
+              <w:rPr>
+                <w:lang w:val="en-US"/>
+              </w:rPr>
+            </w:pPr>
+            <w:r>
+              <w:rPr>
+                <w:lang w:val="en-US"/>
+              </w:rPr>
+              <w:t>X</w:t>
+            </w:r>
+          </w:p>
+        </w:tc>
+        <w:tc>
+          <w:tcPr>
+            <w:tcW w:w="963" w:type="dxa"/>
+          </w:tcPr>
+          <w:p>
+            <w:pPr>
+              <w:rPr>
+                <w:lang w:val="en-US"/>
+              </w:rPr>
+            </w:pPr>
+            <w:r>
+              <w:rPr>
+                <w:lang w:val="en-US"/>
+              </w:rPr>
+              <w:t>X</w:t>
+            </w:r>
+          </w:p>
+        </w:tc>
+        <w:tc>
+          <w:tcPr>
+            <w:tcW w:w="963" w:type="dxa"/>
+          </w:tcPr>
+          <w:p>
+            <w:pPr>
+              <w:rPr>
+                <w:lang w:val="en-US"/>
+              </w:rPr>
+            </w:pPr>
+            <w:r>
+              <w:rPr>
+                <w:lang w:val="en-US"/>
+              </w:rPr>
+              <w:t>X</w:t>
+            </w:r>
+          </w:p>
+        </w:tc>
+        <w:tc>
+          <w:tcPr>
+            <w:tcW w:w="963" w:type="dxa"/>
+          </w:tcPr>
+          <w:p>
+            <w:pPr>
+              <w:rPr>
+                <w:lang w:val="en-US"/>
+              </w:rPr>
+            </w:pPr>
+            <w:r>
+              <w:rPr>
+                <w:lang w:val="en-US"/>
+              </w:rPr>
+              <w:t>X</w:t>
+            </w:r>
           </w:p>
         </w:tc>
         <w:tc>
@@ -1786,18 +1919,6 @@
                 <w:lang w:val="en-US"/>
               </w:rPr>
             </w:pPr>
-          </w:p>
-        </w:tc>
-        <w:tc>
-          <w:tcPr>
-            <w:tcW w:w="963" w:type="dxa"/>
-          </w:tcPr>
-          <w:p>
-            <w:pPr>
-              <w:rPr>
-                <w:lang w:val="en-US"/>
-              </w:rPr>
-            </w:pPr>
             <w:r>
               <w:rPr>
                 <w:lang w:val="en-US"/>
@@ -1816,48 +1937,84 @@
                 <w:lang w:val="en-US"/>
               </w:rPr>
             </w:pPr>
-          </w:p>
-        </w:tc>
-        <w:tc>
-          <w:tcPr>
-            <w:tcW w:w="963" w:type="dxa"/>
-          </w:tcPr>
-          <w:p>
-            <w:pPr>
-              <w:rPr>
-                <w:lang w:val="en-US"/>
-              </w:rPr>
-            </w:pPr>
-            <w:r>
-              <w:rPr>
-                <w:lang w:val="en-US"/>
-              </w:rPr>
-              <w:t>S</w:t>
-            </w:r>
-          </w:p>
-        </w:tc>
-        <w:tc>
-          <w:tcPr>
-            <w:tcW w:w="963" w:type="dxa"/>
-          </w:tcPr>
-          <w:p>
-            <w:pPr>
-              <w:rPr>
-                <w:lang w:val="en-US"/>
-              </w:rPr>
-            </w:pPr>
-          </w:p>
-        </w:tc>
-        <w:tc>
-          <w:tcPr>
-            <w:tcW w:w="963" w:type="dxa"/>
-          </w:tcPr>
-          <w:p>
-            <w:pPr>
-              <w:rPr>
-                <w:lang w:val="en-US"/>
-              </w:rPr>
-            </w:pPr>
+            <w:r>
+              <w:rPr>
+                <w:lang w:val="en-US"/>
+              </w:rPr>
+              <w:t>X</w:t>
+            </w:r>
+          </w:p>
+        </w:tc>
+        <w:tc>
+          <w:tcPr>
+            <w:tcW w:w="963" w:type="dxa"/>
+          </w:tcPr>
+          <w:p>
+            <w:pPr>
+              <w:rPr>
+                <w:lang w:val="en-US"/>
+              </w:rPr>
+            </w:pPr>
+            <w:r>
+              <w:rPr>
+                <w:lang w:val="en-US"/>
+              </w:rPr>
+              <w:t>X</w:t>
+            </w:r>
+          </w:p>
+        </w:tc>
+        <w:tc>
+          <w:tcPr>
+            <w:tcW w:w="963" w:type="dxa"/>
+          </w:tcPr>
+          <w:p>
+            <w:pPr>
+              <w:rPr>
+                <w:lang w:val="en-US"/>
+              </w:rPr>
+            </w:pPr>
+            <w:r>
+              <w:rPr>
+                <w:lang w:val="en-US"/>
+              </w:rPr>
+              <w:t>X</w:t>
+            </w:r>
+          </w:p>
+        </w:tc>
+        <w:tc>
+          <w:tcPr>
+            <w:tcW w:w="963" w:type="dxa"/>
+          </w:tcPr>
+          <w:p>
+            <w:pPr>
+              <w:rPr>
+                <w:lang w:val="en-US"/>
+              </w:rPr>
+            </w:pPr>
+            <w:r>
+              <w:rPr>
+                <w:lang w:val="en-US"/>
+              </w:rPr>
+              <w:t>X</w:t>
+            </w:r>
+          </w:p>
+        </w:tc>
+        <w:tc>
+          <w:tcPr>
+            <w:tcW w:w="963" w:type="dxa"/>
+          </w:tcPr>
+          <w:p>
+            <w:pPr>
+              <w:rPr>
+                <w:lang w:val="en-US"/>
+              </w:rPr>
+            </w:pPr>
+            <w:r>
+              <w:rPr>
+                <w:lang w:val="en-US"/>
+              </w:rPr>
+              <w:t>X</w:t>
+            </w:r>
           </w:p>
         </w:tc>
         <w:tc>
@@ -1921,27 +2078,14 @@
       <w:r>
         <w:t xml:space="preserve">Tabel </w:t>
       </w:r>
-      <w:r>
-        <w:fldChar w:fldCharType="begin"/>
-      </w:r>
-      <w:r>
-        <w:instrText xml:space="preserve"> SEQ Tabel \* ARABIC </w:instrText>
-      </w:r>
-      <w:r>
-        <w:fldChar w:fldCharType="separate"/>
-      </w:r>
-      <w:r>
-        <w:rPr>
-          <w:noProof/>
-        </w:rPr>
-        <w:t>1</w:t>
-      </w:r>
-      <w:r>
-        <w:rPr>
-          <w:noProof/>
-        </w:rPr>
-        <w:fldChar w:fldCharType="end"/>
-      </w:r>
+      <w:fldSimple w:instr=" SEQ Tabel \* ARABIC ">
+        <w:r>
+          <w:rPr>
+            <w:noProof/>
+          </w:rPr>
+          <w:t>1</w:t>
+        </w:r>
+      </w:fldSimple>
       <w:r>
         <w:t>: Bottom Up Plan</w:t>
       </w:r>
@@ -2061,12 +2205,7 @@
         <w:t>, blev det opdaget at hvis dette teste</w:t>
       </w:r>
       <w:r>
-        <w:t>s med et par sekunder,</w:t>
-      </w:r>
-      <w:bookmarkStart w:id="0" w:name="_GoBack"/>
-      <w:bookmarkEnd w:id="0"/>
-      <w:r>
-        <w:t xml:space="preserve"> ville den i stedet udskrive mange minutter</w:t>
+        <w:t>s med et par sekunder, ville den i stedet udskrive mange minutter</w:t>
       </w:r>
       <w:r>
         <w:t xml:space="preserve">. Dette er fordi </w:t>
@@ -2229,6 +2368,7 @@
         </w:rPr>
         <w:t>(</w:t>
       </w:r>
+      <w:proofErr w:type="spellStart"/>
       <w:proofErr w:type="gramEnd"/>
       <w:r>
         <w:rPr>
@@ -2239,6 +2379,7 @@
         </w:rPr>
         <w:t>int</w:t>
       </w:r>
+      <w:proofErr w:type="spellEnd"/>
       <w:r>
         <w:rPr>
           <w:rFonts w:ascii="Consolas" w:hAnsi="Consolas" w:cs="Consolas"/>
@@ -2248,6 +2389,7 @@
         </w:rPr>
         <w:t xml:space="preserve"> power, </w:t>
       </w:r>
+      <w:proofErr w:type="spellStart"/>
       <w:r>
         <w:rPr>
           <w:rFonts w:ascii="Consolas" w:hAnsi="Consolas" w:cs="Consolas"/>
@@ -2257,6 +2399,7 @@
         </w:rPr>
         <w:t>int</w:t>
       </w:r>
+      <w:proofErr w:type="spellEnd"/>
       <w:r>
         <w:rPr>
           <w:rFonts w:ascii="Consolas" w:hAnsi="Consolas" w:cs="Consolas"/>
@@ -2264,16 +2407,7 @@
           <w:sz w:val="19"/>
           <w:szCs w:val="19"/>
         </w:rPr>
-        <w:t xml:space="preserve"> time)</w:t>
-      </w:r>
-      <w:r>
-        <w:rPr>
-          <w:rFonts w:ascii="Consolas" w:hAnsi="Consolas" w:cs="Consolas"/>
-          <w:color w:val="000000"/>
-          <w:sz w:val="19"/>
-          <w:szCs w:val="19"/>
-        </w:rPr>
-        <w:t xml:space="preserve">” </w:t>
+        <w:t xml:space="preserve"> time)” </w:t>
       </w:r>
     </w:p>
     <w:p>
@@ -2281,31 +2415,7 @@
         <w:pStyle w:val="Listeafsnit"/>
       </w:pPr>
       <w:r>
-        <w:t xml:space="preserve">ændres. </w:t>
-      </w:r>
-      <w:r>
-        <w:t xml:space="preserve">Den giver </w:t>
-      </w:r>
-      <w:r>
-        <w:t xml:space="preserve">et </w:t>
-      </w:r>
-      <w:r>
-        <w:t>tal indtastet som sekunder, og dette modtager Timer direkte. Dog ser Timeren dette som mil</w:t>
-      </w:r>
-      <w:r>
-        <w:t>l</w:t>
-      </w:r>
-      <w:r>
-        <w:t>isekunder, og skal derfor have</w:t>
-      </w:r>
-      <w:r>
-        <w:t xml:space="preserve"> </w:t>
-      </w:r>
-      <w:r>
-        <w:t xml:space="preserve">dette tal ganget med 1000. Ændret unit tests </w:t>
-      </w:r>
-      <w:r>
-        <w:t xml:space="preserve">i </w:t>
+        <w:t xml:space="preserve">ændres. Den giver et tal indtastet som sekunder, og dette modtager Timer direkte. Dog ser Timeren dette som millisekunder, og skal derfor have dette tal ganget med 1000. Ændret unit tests i </w:t>
       </w:r>
       <w:proofErr w:type="spellStart"/>
       <w:r>
@@ -2313,10 +2423,7 @@
       </w:r>
       <w:proofErr w:type="spellEnd"/>
       <w:r>
-        <w:t xml:space="preserve"> </w:t>
-      </w:r>
-      <w:r>
-        <w:t>deraf.</w:t>
+        <w:t xml:space="preserve"> deraf.</w:t>
       </w:r>
     </w:p>
     <w:p>
@@ -2345,10 +2452,7 @@
       </w:r>
       <w:proofErr w:type="spellEnd"/>
       <w:r>
-        <w:t xml:space="preserve"> </w:t>
-      </w:r>
-      <w:r>
-        <w:t>”</w:t>
+        <w:t xml:space="preserve"> ”</w:t>
       </w:r>
       <w:proofErr w:type="spellStart"/>
       <w:proofErr w:type="gramStart"/>
@@ -2371,6 +2475,7 @@
         </w:rPr>
         <w:t>(</w:t>
       </w:r>
+      <w:proofErr w:type="spellStart"/>
       <w:proofErr w:type="gramEnd"/>
       <w:r>
         <w:rPr>
@@ -2381,6 +2486,7 @@
         </w:rPr>
         <w:t>int</w:t>
       </w:r>
+      <w:proofErr w:type="spellEnd"/>
       <w:r>
         <w:rPr>
           <w:rFonts w:ascii="Consolas" w:hAnsi="Consolas" w:cs="Consolas"/>
@@ -2390,6 +2496,7 @@
         </w:rPr>
         <w:t xml:space="preserve"> power, </w:t>
       </w:r>
+      <w:proofErr w:type="spellStart"/>
       <w:r>
         <w:rPr>
           <w:rFonts w:ascii="Consolas" w:hAnsi="Consolas" w:cs="Consolas"/>
@@ -2399,6 +2506,7 @@
         </w:rPr>
         <w:t>int</w:t>
       </w:r>
+      <w:proofErr w:type="spellEnd"/>
       <w:r>
         <w:rPr>
           <w:rFonts w:ascii="Consolas" w:hAnsi="Consolas" w:cs="Consolas"/>
@@ -2406,30 +2514,14 @@
           <w:sz w:val="19"/>
           <w:szCs w:val="19"/>
         </w:rPr>
-        <w:t xml:space="preserve"> time)”</w:t>
-      </w:r>
-      <w:r>
-        <w:rPr>
-          <w:rFonts w:ascii="Consolas" w:hAnsi="Consolas" w:cs="Consolas"/>
-          <w:color w:val="000000"/>
-          <w:sz w:val="19"/>
-          <w:szCs w:val="19"/>
-        </w:rPr>
-        <w:t>,</w:t>
+        <w:t xml:space="preserve"> time)”,</w:t>
       </w:r>
       <w:r>
         <w:rPr>
           <w:rFonts w:cstheme="minorHAnsi"/>
           <w:color w:val="000000"/>
         </w:rPr>
-        <w:t xml:space="preserve"> som ka</w:t>
-      </w:r>
-      <w:r>
-        <w:rPr>
-          <w:rFonts w:cstheme="minorHAnsi"/>
-          <w:color w:val="000000"/>
-        </w:rPr>
-        <w:t xml:space="preserve">lder </w:t>
+        <w:t xml:space="preserve"> som kalder </w:t>
       </w:r>
       <w:proofErr w:type="spellStart"/>
       <w:r>
@@ -2492,27 +2584,22 @@
         </w:rPr>
         <w:t>(</w:t>
       </w:r>
+      <w:proofErr w:type="spellStart"/>
       <w:proofErr w:type="gramEnd"/>
       <w:r>
         <w:rPr>
           <w:rFonts w:cstheme="minorHAnsi"/>
           <w:color w:val="000000"/>
         </w:rPr>
-        <w:t>int power) til at tage en double i stedet så man kan tage decimaltal med, siden 1 Watt = 7,5 % power.</w:t>
-      </w:r>
+        <w:t>int</w:t>
+      </w:r>
+      <w:proofErr w:type="spellEnd"/>
       <w:r>
         <w:rPr>
           <w:rFonts w:cstheme="minorHAnsi"/>
           <w:color w:val="000000"/>
         </w:rPr>
-        <w:t xml:space="preserve"> </w:t>
-      </w:r>
-      <w:r>
-        <w:rPr>
-          <w:rFonts w:cstheme="minorHAnsi"/>
-          <w:color w:val="000000"/>
-        </w:rPr>
-        <w:t>Ændret unit test til at afspejle korrekt værdier baseret på dette.</w:t>
+        <w:t xml:space="preserve"> power) til at tage en double i stedet så man kan tage decimaltal med, siden 1 Watt = 7,5 % power. Ændret unit test til at afspejle korrekt værdier baseret på dette.</w:t>
       </w:r>
       <w:r>
         <w:br/>

</xml_diff>